<commit_message>
COmpleted chapter 12 of the certification material
</commit_message>
<xml_diff>
--- a/Chapter 12 - Drawing with HTML5/Chapter 12 - drawing with HTML5.docx
+++ b/Chapter 12 - Drawing with HTML5/Chapter 12 - drawing with HTML5.docx
@@ -910,19 +910,7 @@
     </w:p>
     <w:p>
       <w:r>
-        <w:t>The canvas context has properties that you can s</w:t>
-      </w:r>
-      <w:r>
-        <w:t xml:space="preserve">et before </w:t>
-      </w:r>
-      <w:r>
-        <w:t>you call any of the drawing methods. After you change a prop</w:t>
-      </w:r>
-      <w:r>
-        <w:t xml:space="preserve">erty, the new value is used for </w:t>
-      </w:r>
-      <w:r>
-        <w:t>subsequent drawing statements.</w:t>
+        <w:t>The canvas context has properties that you can set before you call any of the drawing methods. After you change a property, the new value is used for subsequent drawing statements.</w:t>
       </w:r>
     </w:p>
     <w:p>
@@ -3371,8 +3359,3147 @@
       <w:pPr>
         <w:pStyle w:val="Heading4"/>
       </w:pPr>
+    </w:p>
+    <w:p>
+      <w:pPr>
+        <w:pStyle w:val="Heading4"/>
+      </w:pPr>
       <w:r>
         <w:t>Drawing rectangles</w:t>
+      </w:r>
+    </w:p>
+    <w:p>
+      <w:r>
+        <w:rPr>
+          <w:b/>
+        </w:rPr>
+        <w:t xml:space="preserve">While drawing </w:t>
+      </w:r>
+      <w:r>
+        <w:rPr>
+          <w:b/>
+        </w:rPr>
+        <w:t>complex shapes</w:t>
+      </w:r>
+      <w:r>
+        <w:t xml:space="preserve">, if you need to draw a rectangle on the path, use the </w:t>
+      </w:r>
+      <w:proofErr w:type="spellStart"/>
+      <w:r>
+        <w:rPr>
+          <w:i/>
+        </w:rPr>
+        <w:t>rect</w:t>
+      </w:r>
+      <w:proofErr w:type="spellEnd"/>
+      <w:r>
+        <w:rPr>
+          <w:i/>
+        </w:rPr>
+        <w:t>()</w:t>
+      </w:r>
+      <w:r>
+        <w:t xml:space="preserve"> method</w:t>
+      </w:r>
+      <w:r>
+        <w:t xml:space="preserve"> </w:t>
+      </w:r>
+      <w:r>
+        <w:t xml:space="preserve">instead of using multiple </w:t>
+      </w:r>
+      <w:proofErr w:type="spellStart"/>
+      <w:r>
+        <w:rPr>
+          <w:i/>
+        </w:rPr>
+        <w:t>lineTo</w:t>
+      </w:r>
+      <w:proofErr w:type="spellEnd"/>
+      <w:r>
+        <w:t xml:space="preserve"> method calls to define a rectangle </w:t>
+      </w:r>
+      <w:r>
+        <w:t xml:space="preserve">(use </w:t>
+      </w:r>
+      <w:proofErr w:type="spellStart"/>
+      <w:r>
+        <w:t>fillRect</w:t>
+      </w:r>
+      <w:proofErr w:type="spellEnd"/>
+      <w:r>
+        <w:t xml:space="preserve"> or </w:t>
+      </w:r>
+      <w:proofErr w:type="spellStart"/>
+      <w:r>
+        <w:t>strokeRect</w:t>
+      </w:r>
+      <w:proofErr w:type="spellEnd"/>
+      <w:r>
+        <w:t xml:space="preserve"> to draw lone rectangles)</w:t>
+      </w:r>
+      <w:r>
+        <w:t>.</w:t>
+      </w:r>
+    </w:p>
+    <w:p>
+      <w:r>
+        <w:t>e.g.</w:t>
+      </w:r>
+    </w:p>
+    <w:p>
+      <w:r>
+        <w:rPr>
+          <w:noProof/>
+        </w:rPr>
+        <w:drawing>
+          <wp:inline distT="0" distB="0" distL="0" distR="0">
+            <wp:extent cx="4035365" cy="2357579"/>
+            <wp:effectExtent l="19050" t="0" r="3235" b="0"/>
+            <wp:docPr id="3" name="Picture 1"/>
+            <wp:cNvGraphicFramePr>
+              <a:graphicFrameLocks xmlns:a="http://schemas.openxmlformats.org/drawingml/2006/main" noChangeAspect="1"/>
+            </wp:cNvGraphicFramePr>
+            <a:graphic xmlns:a="http://schemas.openxmlformats.org/drawingml/2006/main">
+              <a:graphicData uri="http://schemas.openxmlformats.org/drawingml/2006/picture">
+                <pic:pic xmlns:pic="http://schemas.openxmlformats.org/drawingml/2006/picture">
+                  <pic:nvPicPr>
+                    <pic:cNvPr id="0" name="Picture 1"/>
+                    <pic:cNvPicPr>
+                      <a:picLocks noChangeAspect="1" noChangeArrowheads="1"/>
+                    </pic:cNvPicPr>
+                  </pic:nvPicPr>
+                  <pic:blipFill>
+                    <a:blip r:embed="rId46" cstate="print"/>
+                    <a:srcRect/>
+                    <a:stretch>
+                      <a:fillRect/>
+                    </a:stretch>
+                  </pic:blipFill>
+                  <pic:spPr bwMode="auto">
+                    <a:xfrm>
+                      <a:off x="0" y="0"/>
+                      <a:ext cx="4034897" cy="2357306"/>
+                    </a:xfrm>
+                    <a:prstGeom prst="rect">
+                      <a:avLst/>
+                    </a:prstGeom>
+                    <a:noFill/>
+                    <a:ln w="9525">
+                      <a:noFill/>
+                      <a:miter lim="800000"/>
+                      <a:headEnd/>
+                      <a:tailEnd/>
+                    </a:ln>
+                  </pic:spPr>
+                </pic:pic>
+              </a:graphicData>
+            </a:graphic>
+          </wp:inline>
+        </w:drawing>
+      </w:r>
+      <w:r>
+        <w:br/>
+      </w:r>
+      <w:proofErr w:type="spellStart"/>
+      <w:r>
+        <w:rPr>
+          <w:b/>
+        </w:rPr>
+        <w:t>JSFiddle</w:t>
+      </w:r>
+      <w:proofErr w:type="spellEnd"/>
+      <w:r>
+        <w:t xml:space="preserve">: </w:t>
+      </w:r>
+      <w:r>
+        <w:t>https://jsfiddle.net/h33fu3u6/1/</w:t>
+      </w:r>
+    </w:p>
+    <w:p>
+      <w:pPr>
+        <w:pStyle w:val="Heading4"/>
+      </w:pPr>
+      <w:r>
+        <w:t>Ordering the fill and the stroke method calls</w:t>
+      </w:r>
+    </w:p>
+    <w:p>
+      <w:r>
+        <w:t>There is a difference in calling the fill method before stroke &amp; vice versa.</w:t>
+      </w:r>
+    </w:p>
+    <w:p>
+      <w:r>
+        <w:t xml:space="preserve">When stroke is called, the outline is created using the </w:t>
+      </w:r>
+      <w:proofErr w:type="spellStart"/>
+      <w:r>
+        <w:t>lineWidth</w:t>
+      </w:r>
+      <w:proofErr w:type="spellEnd"/>
+      <w:r>
+        <w:t xml:space="preserve"> property. Half of </w:t>
+      </w:r>
+      <w:proofErr w:type="spellStart"/>
+      <w:r>
+        <w:t>lineWidth</w:t>
+      </w:r>
+      <w:proofErr w:type="spellEnd"/>
+      <w:r>
+        <w:t xml:space="preserve"> is outside the shape, and half is inside the shape.</w:t>
+      </w:r>
+    </w:p>
+    <w:p>
+      <w:r>
+        <w:rPr>
+          <w:b/>
+        </w:rPr>
+        <w:t>Key</w:t>
+      </w:r>
+      <w:r>
+        <w:t xml:space="preserve">: </w:t>
+      </w:r>
+      <w:r>
+        <w:t xml:space="preserve">When the stroke method is called after the fill method, the </w:t>
+      </w:r>
+      <w:r>
+        <w:t xml:space="preserve">part of the outline that is inside the shape overwrites the fill. When stroke is called before fill however, fill overwrites the stroke </w:t>
+      </w:r>
+      <w:r>
+        <w:t xml:space="preserve">that is </w:t>
+      </w:r>
+      <w:r>
+        <w:t>inside the shape.</w:t>
+      </w:r>
+    </w:p>
+    <w:p>
+      <w:r>
+        <w:lastRenderedPageBreak/>
+        <w:t>e.g.</w:t>
+      </w:r>
+      <w:r>
+        <w:br/>
+      </w:r>
+      <w:r>
+        <w:rPr>
+          <w:noProof/>
+        </w:rPr>
+        <w:drawing>
+          <wp:inline distT="0" distB="0" distL="0" distR="0">
+            <wp:extent cx="2992875" cy="2406770"/>
+            <wp:effectExtent l="19050" t="0" r="0" b="0"/>
+            <wp:docPr id="4" name="Picture 4"/>
+            <wp:cNvGraphicFramePr>
+              <a:graphicFrameLocks xmlns:a="http://schemas.openxmlformats.org/drawingml/2006/main" noChangeAspect="1"/>
+            </wp:cNvGraphicFramePr>
+            <a:graphic xmlns:a="http://schemas.openxmlformats.org/drawingml/2006/main">
+              <a:graphicData uri="http://schemas.openxmlformats.org/drawingml/2006/picture">
+                <pic:pic xmlns:pic="http://schemas.openxmlformats.org/drawingml/2006/picture">
+                  <pic:nvPicPr>
+                    <pic:cNvPr id="0" name="Picture 4"/>
+                    <pic:cNvPicPr>
+                      <a:picLocks noChangeAspect="1" noChangeArrowheads="1"/>
+                    </pic:cNvPicPr>
+                  </pic:nvPicPr>
+                  <pic:blipFill>
+                    <a:blip r:embed="rId47" cstate="print"/>
+                    <a:srcRect/>
+                    <a:stretch>
+                      <a:fillRect/>
+                    </a:stretch>
+                  </pic:blipFill>
+                  <pic:spPr bwMode="auto">
+                    <a:xfrm>
+                      <a:off x="0" y="0"/>
+                      <a:ext cx="2994346" cy="2407953"/>
+                    </a:xfrm>
+                    <a:prstGeom prst="rect">
+                      <a:avLst/>
+                    </a:prstGeom>
+                    <a:noFill/>
+                    <a:ln w="9525">
+                      <a:noFill/>
+                      <a:miter lim="800000"/>
+                      <a:headEnd/>
+                      <a:tailEnd/>
+                    </a:ln>
+                  </pic:spPr>
+                </pic:pic>
+              </a:graphicData>
+            </a:graphic>
+          </wp:inline>
+        </w:drawing>
+      </w:r>
+      <w:r>
+        <w:br/>
+      </w:r>
+      <w:r>
+        <w:rPr>
+          <w:noProof/>
+        </w:rPr>
+        <w:drawing>
+          <wp:inline distT="0" distB="0" distL="0" distR="0">
+            <wp:extent cx="2120301" cy="1104630"/>
+            <wp:effectExtent l="19050" t="0" r="0" b="0"/>
+            <wp:docPr id="7" name="Picture 7"/>
+            <wp:cNvGraphicFramePr>
+              <a:graphicFrameLocks xmlns:a="http://schemas.openxmlformats.org/drawingml/2006/main" noChangeAspect="1"/>
+            </wp:cNvGraphicFramePr>
+            <a:graphic xmlns:a="http://schemas.openxmlformats.org/drawingml/2006/main">
+              <a:graphicData uri="http://schemas.openxmlformats.org/drawingml/2006/picture">
+                <pic:pic xmlns:pic="http://schemas.openxmlformats.org/drawingml/2006/picture">
+                  <pic:nvPicPr>
+                    <pic:cNvPr id="0" name="Picture 7"/>
+                    <pic:cNvPicPr>
+                      <a:picLocks noChangeAspect="1" noChangeArrowheads="1"/>
+                    </pic:cNvPicPr>
+                  </pic:nvPicPr>
+                  <pic:blipFill>
+                    <a:blip r:embed="rId48" cstate="print"/>
+                    <a:srcRect/>
+                    <a:stretch>
+                      <a:fillRect/>
+                    </a:stretch>
+                  </pic:blipFill>
+                  <pic:spPr bwMode="auto">
+                    <a:xfrm>
+                      <a:off x="0" y="0"/>
+                      <a:ext cx="2122466" cy="1105758"/>
+                    </a:xfrm>
+                    <a:prstGeom prst="rect">
+                      <a:avLst/>
+                    </a:prstGeom>
+                    <a:noFill/>
+                    <a:ln w="9525">
+                      <a:noFill/>
+                      <a:miter lim="800000"/>
+                      <a:headEnd/>
+                      <a:tailEnd/>
+                    </a:ln>
+                  </pic:spPr>
+                </pic:pic>
+              </a:graphicData>
+            </a:graphic>
+          </wp:inline>
+        </w:drawing>
+      </w:r>
+    </w:p>
+    <w:p>
+      <w:proofErr w:type="spellStart"/>
+      <w:r>
+        <w:rPr>
+          <w:b/>
+        </w:rPr>
+        <w:t>JsFiddle</w:t>
+      </w:r>
+      <w:proofErr w:type="spellEnd"/>
+      <w:r>
+        <w:t xml:space="preserve">: </w:t>
+      </w:r>
+      <w:r>
+        <w:t>https://jsfiddle.net/h33fu3u6/2/</w:t>
+      </w:r>
+    </w:p>
+    <w:p>
+      <w:pPr>
+        <w:pStyle w:val="Heading4"/>
+      </w:pPr>
+      <w:r>
+        <w:t xml:space="preserve">Drawing arcs by using the </w:t>
+      </w:r>
+      <w:proofErr w:type="spellStart"/>
+      <w:r>
+        <w:t>arcTo</w:t>
+      </w:r>
+      <w:proofErr w:type="spellEnd"/>
+      <w:r>
+        <w:t xml:space="preserve"> method</w:t>
+      </w:r>
+    </w:p>
+    <w:p>
+      <w:r>
+        <w:t>Y</w:t>
+      </w:r>
+      <w:r>
+        <w:t xml:space="preserve">ou can draw curved lines by using the arc and the </w:t>
+      </w:r>
+      <w:proofErr w:type="spellStart"/>
+      <w:r>
+        <w:t>arcT</w:t>
+      </w:r>
+      <w:r>
+        <w:t>o</w:t>
+      </w:r>
+      <w:proofErr w:type="spellEnd"/>
+      <w:r>
+        <w:t xml:space="preserve"> methods on the context object</w:t>
+      </w:r>
+    </w:p>
+    <w:p>
+      <w:pPr>
+        <w:rPr>
+          <w:b/>
+        </w:rPr>
+      </w:pPr>
+      <w:r>
+        <w:rPr>
+          <w:b/>
+        </w:rPr>
+        <w:t xml:space="preserve">Understanding the </w:t>
+      </w:r>
+      <w:proofErr w:type="spellStart"/>
+      <w:r>
+        <w:rPr>
+          <w:b/>
+        </w:rPr>
+        <w:t>arcTo</w:t>
+      </w:r>
+      <w:proofErr w:type="spellEnd"/>
+      <w:r>
+        <w:rPr>
+          <w:b/>
+        </w:rPr>
+        <w:t xml:space="preserve"> method:</w:t>
+      </w:r>
+    </w:p>
+    <w:p>
+      <w:r>
+        <w:rPr>
+          <w:noProof/>
+        </w:rPr>
+        <w:lastRenderedPageBreak/>
+        <w:drawing>
+          <wp:inline distT="0" distB="0" distL="0" distR="0">
+            <wp:extent cx="4794490" cy="3715181"/>
+            <wp:effectExtent l="19050" t="0" r="6110" b="0"/>
+            <wp:docPr id="5" name="Picture 10"/>
+            <wp:cNvGraphicFramePr>
+              <a:graphicFrameLocks xmlns:a="http://schemas.openxmlformats.org/drawingml/2006/main" noChangeAspect="1"/>
+            </wp:cNvGraphicFramePr>
+            <a:graphic xmlns:a="http://schemas.openxmlformats.org/drawingml/2006/main">
+              <a:graphicData uri="http://schemas.openxmlformats.org/drawingml/2006/picture">
+                <pic:pic xmlns:pic="http://schemas.openxmlformats.org/drawingml/2006/picture">
+                  <pic:nvPicPr>
+                    <pic:cNvPr id="0" name="Picture 10"/>
+                    <pic:cNvPicPr>
+                      <a:picLocks noChangeAspect="1" noChangeArrowheads="1"/>
+                    </pic:cNvPicPr>
+                  </pic:nvPicPr>
+                  <pic:blipFill>
+                    <a:blip r:embed="rId49" cstate="print"/>
+                    <a:srcRect/>
+                    <a:stretch>
+                      <a:fillRect/>
+                    </a:stretch>
+                  </pic:blipFill>
+                  <pic:spPr bwMode="auto">
+                    <a:xfrm>
+                      <a:off x="0" y="0"/>
+                      <a:ext cx="4801264" cy="3720430"/>
+                    </a:xfrm>
+                    <a:prstGeom prst="rect">
+                      <a:avLst/>
+                    </a:prstGeom>
+                    <a:noFill/>
+                    <a:ln w="9525">
+                      <a:noFill/>
+                      <a:miter lim="800000"/>
+                      <a:headEnd/>
+                      <a:tailEnd/>
+                    </a:ln>
+                  </pic:spPr>
+                </pic:pic>
+              </a:graphicData>
+            </a:graphic>
+          </wp:inline>
+        </w:drawing>
+      </w:r>
+      <w:r>
+        <w:br/>
+      </w:r>
+      <w:r>
+        <w:rPr>
+          <w:noProof/>
+        </w:rPr>
+        <w:lastRenderedPageBreak/>
+        <w:drawing>
+          <wp:inline distT="0" distB="0" distL="0" distR="0">
+            <wp:extent cx="4785863" cy="5546412"/>
+            <wp:effectExtent l="19050" t="0" r="0" b="0"/>
+            <wp:docPr id="6" name="Picture 13"/>
+            <wp:cNvGraphicFramePr>
+              <a:graphicFrameLocks xmlns:a="http://schemas.openxmlformats.org/drawingml/2006/main" noChangeAspect="1"/>
+            </wp:cNvGraphicFramePr>
+            <a:graphic xmlns:a="http://schemas.openxmlformats.org/drawingml/2006/main">
+              <a:graphicData uri="http://schemas.openxmlformats.org/drawingml/2006/picture">
+                <pic:pic xmlns:pic="http://schemas.openxmlformats.org/drawingml/2006/picture">
+                  <pic:nvPicPr>
+                    <pic:cNvPr id="0" name="Picture 13"/>
+                    <pic:cNvPicPr>
+                      <a:picLocks noChangeAspect="1" noChangeArrowheads="1"/>
+                    </pic:cNvPicPr>
+                  </pic:nvPicPr>
+                  <pic:blipFill>
+                    <a:blip r:embed="rId50" cstate="print"/>
+                    <a:srcRect/>
+                    <a:stretch>
+                      <a:fillRect/>
+                    </a:stretch>
+                  </pic:blipFill>
+                  <pic:spPr bwMode="auto">
+                    <a:xfrm>
+                      <a:off x="0" y="0"/>
+                      <a:ext cx="4788819" cy="5549838"/>
+                    </a:xfrm>
+                    <a:prstGeom prst="rect">
+                      <a:avLst/>
+                    </a:prstGeom>
+                    <a:noFill/>
+                    <a:ln w="9525">
+                      <a:noFill/>
+                      <a:miter lim="800000"/>
+                      <a:headEnd/>
+                      <a:tailEnd/>
+                    </a:ln>
+                  </pic:spPr>
+                </pic:pic>
+              </a:graphicData>
+            </a:graphic>
+          </wp:inline>
+        </w:drawing>
+      </w:r>
+    </w:p>
+    <w:p>
+      <w:r>
+        <w:rPr>
+          <w:b/>
+        </w:rPr>
+        <w:lastRenderedPageBreak/>
+        <w:t>Example</w:t>
+      </w:r>
+      <w:r>
+        <w:rPr>
+          <w:b/>
+        </w:rPr>
+        <w:t xml:space="preserve"> 1</w:t>
+      </w:r>
+      <w:r>
+        <w:t>:</w:t>
+      </w:r>
+      <w:r>
+        <w:br/>
+      </w:r>
+      <w:r>
+        <w:rPr>
+          <w:noProof/>
+        </w:rPr>
+        <w:drawing>
+          <wp:inline distT="0" distB="0" distL="0" distR="0">
+            <wp:extent cx="3000195" cy="706948"/>
+            <wp:effectExtent l="19050" t="0" r="0" b="0"/>
+            <wp:docPr id="8" name="Picture 16"/>
+            <wp:cNvGraphicFramePr>
+              <a:graphicFrameLocks xmlns:a="http://schemas.openxmlformats.org/drawingml/2006/main" noChangeAspect="1"/>
+            </wp:cNvGraphicFramePr>
+            <a:graphic xmlns:a="http://schemas.openxmlformats.org/drawingml/2006/main">
+              <a:graphicData uri="http://schemas.openxmlformats.org/drawingml/2006/picture">
+                <pic:pic xmlns:pic="http://schemas.openxmlformats.org/drawingml/2006/picture">
+                  <pic:nvPicPr>
+                    <pic:cNvPr id="0" name="Picture 16"/>
+                    <pic:cNvPicPr>
+                      <a:picLocks noChangeAspect="1" noChangeArrowheads="1"/>
+                    </pic:cNvPicPr>
+                  </pic:nvPicPr>
+                  <pic:blipFill>
+                    <a:blip r:embed="rId51" cstate="print"/>
+                    <a:srcRect/>
+                    <a:stretch>
+                      <a:fillRect/>
+                    </a:stretch>
+                  </pic:blipFill>
+                  <pic:spPr bwMode="auto">
+                    <a:xfrm>
+                      <a:off x="0" y="0"/>
+                      <a:ext cx="3001504" cy="707256"/>
+                    </a:xfrm>
+                    <a:prstGeom prst="rect">
+                      <a:avLst/>
+                    </a:prstGeom>
+                    <a:noFill/>
+                    <a:ln w="9525">
+                      <a:noFill/>
+                      <a:miter lim="800000"/>
+                      <a:headEnd/>
+                      <a:tailEnd/>
+                    </a:ln>
+                  </pic:spPr>
+                </pic:pic>
+              </a:graphicData>
+            </a:graphic>
+          </wp:inline>
+        </w:drawing>
+      </w:r>
+      <w:r>
+        <w:br/>
+      </w:r>
+      <w:r>
+        <w:rPr>
+          <w:noProof/>
+        </w:rPr>
+        <w:drawing>
+          <wp:inline distT="0" distB="0" distL="0" distR="0">
+            <wp:extent cx="2312684" cy="1871932"/>
+            <wp:effectExtent l="19050" t="0" r="0" b="0"/>
+            <wp:docPr id="9" name="Picture 19"/>
+            <wp:cNvGraphicFramePr>
+              <a:graphicFrameLocks xmlns:a="http://schemas.openxmlformats.org/drawingml/2006/main" noChangeAspect="1"/>
+            </wp:cNvGraphicFramePr>
+            <a:graphic xmlns:a="http://schemas.openxmlformats.org/drawingml/2006/main">
+              <a:graphicData uri="http://schemas.openxmlformats.org/drawingml/2006/picture">
+                <pic:pic xmlns:pic="http://schemas.openxmlformats.org/drawingml/2006/picture">
+                  <pic:nvPicPr>
+                    <pic:cNvPr id="0" name="Picture 19"/>
+                    <pic:cNvPicPr>
+                      <a:picLocks noChangeAspect="1" noChangeArrowheads="1"/>
+                    </pic:cNvPicPr>
+                  </pic:nvPicPr>
+                  <pic:blipFill>
+                    <a:blip r:embed="rId52" cstate="print"/>
+                    <a:srcRect/>
+                    <a:stretch>
+                      <a:fillRect/>
+                    </a:stretch>
+                  </pic:blipFill>
+                  <pic:spPr bwMode="auto">
+                    <a:xfrm>
+                      <a:off x="0" y="0"/>
+                      <a:ext cx="2314358" cy="1873287"/>
+                    </a:xfrm>
+                    <a:prstGeom prst="rect">
+                      <a:avLst/>
+                    </a:prstGeom>
+                    <a:noFill/>
+                    <a:ln w="9525">
+                      <a:noFill/>
+                      <a:miter lim="800000"/>
+                      <a:headEnd/>
+                      <a:tailEnd/>
+                    </a:ln>
+                  </pic:spPr>
+                </pic:pic>
+              </a:graphicData>
+            </a:graphic>
+          </wp:inline>
+        </w:drawing>
+      </w:r>
+    </w:p>
+    <w:p>
+      <w:proofErr w:type="spellStart"/>
+      <w:r>
+        <w:rPr>
+          <w:b/>
+        </w:rPr>
+        <w:t>JsFiddle</w:t>
+      </w:r>
+      <w:proofErr w:type="spellEnd"/>
+      <w:r>
+        <w:t xml:space="preserve">: </w:t>
+      </w:r>
+      <w:r>
+        <w:t>https://jsfiddle.net/h33fu3u6/3/</w:t>
+      </w:r>
+    </w:p>
+    <w:p>
+      <w:r>
+        <w:rPr>
+          <w:b/>
+        </w:rPr>
+        <w:t>NOTE</w:t>
+      </w:r>
+      <w:r>
+        <w:t xml:space="preserve">: </w:t>
+      </w:r>
+      <w:r>
+        <w:t xml:space="preserve">Because the starting point is always the ending point of the previous sub-path (or, in this case, the </w:t>
+      </w:r>
+      <w:proofErr w:type="spellStart"/>
+      <w:r>
+        <w:t>moveTo</w:t>
+      </w:r>
+      <w:proofErr w:type="spellEnd"/>
+      <w:r>
+        <w:t xml:space="preserve"> location), the stroke continues from that point until it reaches the first tangent, and then the curve starts until it reaches the second tangent, and then the arc is finished.</w:t>
+      </w:r>
+    </w:p>
+    <w:p>
+      <w:r>
+        <w:rPr>
+          <w:b/>
+        </w:rPr>
+        <w:t>Example 2</w:t>
+      </w:r>
+      <w:r>
+        <w:t>:</w:t>
+      </w:r>
+      <w:r>
+        <w:t xml:space="preserve"> </w:t>
+      </w:r>
+      <w:r>
+        <w:t>In this code example, the points stay the same, but the radius is changed from 50 to 300</w:t>
+      </w:r>
+    </w:p>
+    <w:p>
+      <w:r>
+        <w:rPr>
+          <w:noProof/>
+        </w:rPr>
+        <w:drawing>
+          <wp:inline distT="0" distB="0" distL="0" distR="0">
+            <wp:extent cx="3267614" cy="3221551"/>
+            <wp:effectExtent l="19050" t="0" r="8986" b="0"/>
+            <wp:docPr id="11" name="Picture 22"/>
+            <wp:cNvGraphicFramePr>
+              <a:graphicFrameLocks xmlns:a="http://schemas.openxmlformats.org/drawingml/2006/main" noChangeAspect="1"/>
+            </wp:cNvGraphicFramePr>
+            <a:graphic xmlns:a="http://schemas.openxmlformats.org/drawingml/2006/main">
+              <a:graphicData uri="http://schemas.openxmlformats.org/drawingml/2006/picture">
+                <pic:pic xmlns:pic="http://schemas.openxmlformats.org/drawingml/2006/picture">
+                  <pic:nvPicPr>
+                    <pic:cNvPr id="0" name="Picture 22"/>
+                    <pic:cNvPicPr>
+                      <a:picLocks noChangeAspect="1" noChangeArrowheads="1"/>
+                    </pic:cNvPicPr>
+                  </pic:nvPicPr>
+                  <pic:blipFill>
+                    <a:blip r:embed="rId53" cstate="print"/>
+                    <a:srcRect/>
+                    <a:stretch>
+                      <a:fillRect/>
+                    </a:stretch>
+                  </pic:blipFill>
+                  <pic:spPr bwMode="auto">
+                    <a:xfrm>
+                      <a:off x="0" y="0"/>
+                      <a:ext cx="3269224" cy="3223138"/>
+                    </a:xfrm>
+                    <a:prstGeom prst="rect">
+                      <a:avLst/>
+                    </a:prstGeom>
+                    <a:noFill/>
+                    <a:ln w="9525">
+                      <a:noFill/>
+                      <a:miter lim="800000"/>
+                      <a:headEnd/>
+                      <a:tailEnd/>
+                    </a:ln>
+                  </pic:spPr>
+                </pic:pic>
+              </a:graphicData>
+            </a:graphic>
+          </wp:inline>
+        </w:drawing>
+      </w:r>
+    </w:p>
+    <w:p>
+      <w:proofErr w:type="spellStart"/>
+      <w:r>
+        <w:rPr>
+          <w:b/>
+        </w:rPr>
+        <w:t>JsFiddle</w:t>
+      </w:r>
+      <w:proofErr w:type="spellEnd"/>
+      <w:r>
+        <w:t>:</w:t>
+      </w:r>
+      <w:r>
+        <w:t xml:space="preserve"> </w:t>
+      </w:r>
+      <w:r>
+        <w:t>https://jsfiddle.net/h33fu3u6/4/</w:t>
+      </w:r>
+    </w:p>
+    <w:p>
+      <w:r>
+        <w:rPr>
+          <w:b/>
+        </w:rPr>
+        <w:lastRenderedPageBreak/>
+        <w:t>Code Explanation</w:t>
+      </w:r>
+      <w:r>
+        <w:t xml:space="preserve">: </w:t>
+      </w:r>
+      <w:r>
+        <w:t>The radius of the circle has a profound impact on the rendered arc. In addition, because the circle is slid into the angle that’s formed by the line x0, y0 is on and the line x2, y2 is on, you can’t possibly create an arc that is greater than 180 degrees because the circle will always touch these lines to create tangents t1 and t2 before the arc reaches 180 degrees.</w:t>
+      </w:r>
+    </w:p>
+    <w:p>
+      <w:pPr>
+        <w:pStyle w:val="Heading4"/>
+      </w:pPr>
+      <w:r>
+        <w:t>Drawing arcs by using the arc method</w:t>
+      </w:r>
+    </w:p>
+    <w:p>
+      <w:r>
+        <w:t xml:space="preserve">The arc method is much simpler to use than the </w:t>
+      </w:r>
+      <w:proofErr w:type="spellStart"/>
+      <w:r>
+        <w:t>arcTo</w:t>
+      </w:r>
+      <w:proofErr w:type="spellEnd"/>
+      <w:r>
+        <w:t xml:space="preserve"> method</w:t>
+      </w:r>
+      <w:r>
+        <w:t>, as it</w:t>
+      </w:r>
+      <w:r>
+        <w:t xml:space="preserve"> can be used to draw a circle or any part of a circle.</w:t>
+      </w:r>
+    </w:p>
+    <w:p>
+      <w:r>
+        <w:t>The arc method accepts x and y coordinates as the center of the circle used to draw the arc, followed by the radius of the circle that the arc will use, followed by the starting angle and the ending angle. You can add a direction parameter that indicates the direction of the arc.</w:t>
+      </w:r>
+    </w:p>
+    <w:p>
+      <w:r>
+        <w:t>e.g.</w:t>
+      </w:r>
+    </w:p>
+    <w:p>
+      <w:r>
+        <w:rPr>
+          <w:noProof/>
+        </w:rPr>
+        <w:drawing>
+          <wp:inline distT="0" distB="0" distL="0" distR="0">
+            <wp:extent cx="3120965" cy="1428622"/>
+            <wp:effectExtent l="19050" t="0" r="3235" b="0"/>
+            <wp:docPr id="12" name="Picture 25"/>
+            <wp:cNvGraphicFramePr>
+              <a:graphicFrameLocks xmlns:a="http://schemas.openxmlformats.org/drawingml/2006/main" noChangeAspect="1"/>
+            </wp:cNvGraphicFramePr>
+            <a:graphic xmlns:a="http://schemas.openxmlformats.org/drawingml/2006/main">
+              <a:graphicData uri="http://schemas.openxmlformats.org/drawingml/2006/picture">
+                <pic:pic xmlns:pic="http://schemas.openxmlformats.org/drawingml/2006/picture">
+                  <pic:nvPicPr>
+                    <pic:cNvPr id="0" name="Picture 25"/>
+                    <pic:cNvPicPr>
+                      <a:picLocks noChangeAspect="1" noChangeArrowheads="1"/>
+                    </pic:cNvPicPr>
+                  </pic:nvPicPr>
+                  <pic:blipFill>
+                    <a:blip r:embed="rId54" cstate="print"/>
+                    <a:srcRect/>
+                    <a:stretch>
+                      <a:fillRect/>
+                    </a:stretch>
+                  </pic:blipFill>
+                  <pic:spPr bwMode="auto">
+                    <a:xfrm>
+                      <a:off x="0" y="0"/>
+                      <a:ext cx="3124020" cy="1430021"/>
+                    </a:xfrm>
+                    <a:prstGeom prst="rect">
+                      <a:avLst/>
+                    </a:prstGeom>
+                    <a:noFill/>
+                    <a:ln w="9525">
+                      <a:noFill/>
+                      <a:miter lim="800000"/>
+                      <a:headEnd/>
+                      <a:tailEnd/>
+                    </a:ln>
+                  </pic:spPr>
+                </pic:pic>
+              </a:graphicData>
+            </a:graphic>
+          </wp:inline>
+        </w:drawing>
+      </w:r>
+      <w:r>
+        <w:br/>
+      </w:r>
+      <w:r>
+        <w:rPr>
+          <w:noProof/>
+        </w:rPr>
+        <w:drawing>
+          <wp:inline distT="0" distB="0" distL="0" distR="0">
+            <wp:extent cx="1171395" cy="492009"/>
+            <wp:effectExtent l="19050" t="0" r="0" b="0"/>
+            <wp:docPr id="14" name="Picture 28"/>
+            <wp:cNvGraphicFramePr>
+              <a:graphicFrameLocks xmlns:a="http://schemas.openxmlformats.org/drawingml/2006/main" noChangeAspect="1"/>
+            </wp:cNvGraphicFramePr>
+            <a:graphic xmlns:a="http://schemas.openxmlformats.org/drawingml/2006/main">
+              <a:graphicData uri="http://schemas.openxmlformats.org/drawingml/2006/picture">
+                <pic:pic xmlns:pic="http://schemas.openxmlformats.org/drawingml/2006/picture">
+                  <pic:nvPicPr>
+                    <pic:cNvPr id="0" name="Picture 28"/>
+                    <pic:cNvPicPr>
+                      <a:picLocks noChangeAspect="1" noChangeArrowheads="1"/>
+                    </pic:cNvPicPr>
+                  </pic:nvPicPr>
+                  <pic:blipFill>
+                    <a:blip r:embed="rId55" cstate="print"/>
+                    <a:srcRect/>
+                    <a:stretch>
+                      <a:fillRect/>
+                    </a:stretch>
+                  </pic:blipFill>
+                  <pic:spPr bwMode="auto">
+                    <a:xfrm>
+                      <a:off x="0" y="0"/>
+                      <a:ext cx="1174331" cy="493242"/>
+                    </a:xfrm>
+                    <a:prstGeom prst="rect">
+                      <a:avLst/>
+                    </a:prstGeom>
+                    <a:noFill/>
+                    <a:ln w="9525">
+                      <a:noFill/>
+                      <a:miter lim="800000"/>
+                      <a:headEnd/>
+                      <a:tailEnd/>
+                    </a:ln>
+                  </pic:spPr>
+                </pic:pic>
+              </a:graphicData>
+            </a:graphic>
+          </wp:inline>
+        </w:drawing>
+      </w:r>
+    </w:p>
+    <w:p>
+      <w:r>
+        <w:rPr>
+          <w:b/>
+        </w:rPr>
+        <w:t>Explanation</w:t>
+      </w:r>
+      <w:r>
+        <w:t>:</w:t>
+      </w:r>
+      <w:r>
+        <w:br/>
+        <w:t xml:space="preserve"> </w:t>
+      </w:r>
+      <w:r>
+        <w:rPr>
+          <w:noProof/>
+        </w:rPr>
+        <w:drawing>
+          <wp:inline distT="0" distB="0" distL="0" distR="0">
+            <wp:extent cx="5165425" cy="1237039"/>
+            <wp:effectExtent l="19050" t="0" r="0" b="0"/>
+            <wp:docPr id="15" name="Picture 31"/>
+            <wp:cNvGraphicFramePr>
+              <a:graphicFrameLocks xmlns:a="http://schemas.openxmlformats.org/drawingml/2006/main" noChangeAspect="1"/>
+            </wp:cNvGraphicFramePr>
+            <a:graphic xmlns:a="http://schemas.openxmlformats.org/drawingml/2006/main">
+              <a:graphicData uri="http://schemas.openxmlformats.org/drawingml/2006/picture">
+                <pic:pic xmlns:pic="http://schemas.openxmlformats.org/drawingml/2006/picture">
+                  <pic:nvPicPr>
+                    <pic:cNvPr id="0" name="Picture 31"/>
+                    <pic:cNvPicPr>
+                      <a:picLocks noChangeAspect="1" noChangeArrowheads="1"/>
+                    </pic:cNvPicPr>
+                  </pic:nvPicPr>
+                  <pic:blipFill>
+                    <a:blip r:embed="rId56" cstate="print"/>
+                    <a:srcRect/>
+                    <a:stretch>
+                      <a:fillRect/>
+                    </a:stretch>
+                  </pic:blipFill>
+                  <pic:spPr bwMode="auto">
+                    <a:xfrm>
+                      <a:off x="0" y="0"/>
+                      <a:ext cx="5166987" cy="1237413"/>
+                    </a:xfrm>
+                    <a:prstGeom prst="rect">
+                      <a:avLst/>
+                    </a:prstGeom>
+                    <a:noFill/>
+                    <a:ln w="9525">
+                      <a:noFill/>
+                      <a:miter lim="800000"/>
+                      <a:headEnd/>
+                      <a:tailEnd/>
+                    </a:ln>
+                  </pic:spPr>
+                </pic:pic>
+              </a:graphicData>
+            </a:graphic>
+          </wp:inline>
+        </w:drawing>
+      </w:r>
+      <w:r>
+        <w:br/>
+      </w:r>
+      <w:r>
+        <w:rPr>
+          <w:b/>
+        </w:rPr>
+        <w:br/>
+      </w:r>
+      <w:proofErr w:type="spellStart"/>
+      <w:r>
+        <w:rPr>
+          <w:b/>
+        </w:rPr>
+        <w:t>JsFiddle</w:t>
+      </w:r>
+      <w:proofErr w:type="spellEnd"/>
+      <w:r>
+        <w:t xml:space="preserve">: </w:t>
+      </w:r>
+      <w:r>
+        <w:t>https://jsfiddle.net/h33fu3u6/5/</w:t>
+      </w:r>
+    </w:p>
+    <w:p/>
+    <w:p/>
+    <w:p/>
+    <w:p/>
+    <w:p/>
+    <w:p>
+      <w:pPr>
+        <w:rPr>
+          <w:b/>
+        </w:rPr>
+      </w:pPr>
+      <w:r>
+        <w:rPr>
+          <w:b/>
+        </w:rPr>
+        <w:lastRenderedPageBreak/>
+        <w:t>To draw an arc that represents part of the circle</w:t>
+      </w:r>
+    </w:p>
+    <w:p>
+      <w:r>
+        <w:t>We need a valid start and end location, and we need to consider the optional direction parameter.</w:t>
+      </w:r>
+    </w:p>
+    <w:p>
+      <w:r>
+        <w:t>By default the stroke is rendered clockwise (direction is set to false).</w:t>
+      </w:r>
+    </w:p>
+    <w:p>
+      <w:r>
+        <w:t>Example 1:</w:t>
+      </w:r>
+    </w:p>
+    <w:p>
+      <w:r>
+        <w:rPr>
+          <w:noProof/>
+        </w:rPr>
+        <w:drawing>
+          <wp:inline distT="0" distB="0" distL="0" distR="0">
+            <wp:extent cx="2758656" cy="2316971"/>
+            <wp:effectExtent l="19050" t="0" r="3594" b="0"/>
+            <wp:docPr id="18" name="Picture 37"/>
+            <wp:cNvGraphicFramePr>
+              <a:graphicFrameLocks xmlns:a="http://schemas.openxmlformats.org/drawingml/2006/main" noChangeAspect="1"/>
+            </wp:cNvGraphicFramePr>
+            <a:graphic xmlns:a="http://schemas.openxmlformats.org/drawingml/2006/main">
+              <a:graphicData uri="http://schemas.openxmlformats.org/drawingml/2006/picture">
+                <pic:pic xmlns:pic="http://schemas.openxmlformats.org/drawingml/2006/picture">
+                  <pic:nvPicPr>
+                    <pic:cNvPr id="0" name="Picture 37"/>
+                    <pic:cNvPicPr>
+                      <a:picLocks noChangeAspect="1" noChangeArrowheads="1"/>
+                    </pic:cNvPicPr>
+                  </pic:nvPicPr>
+                  <pic:blipFill>
+                    <a:blip r:embed="rId57" cstate="print"/>
+                    <a:srcRect/>
+                    <a:stretch>
+                      <a:fillRect/>
+                    </a:stretch>
+                  </pic:blipFill>
+                  <pic:spPr bwMode="auto">
+                    <a:xfrm>
+                      <a:off x="0" y="0"/>
+                      <a:ext cx="2761198" cy="2319106"/>
+                    </a:xfrm>
+                    <a:prstGeom prst="rect">
+                      <a:avLst/>
+                    </a:prstGeom>
+                    <a:noFill/>
+                    <a:ln w="9525">
+                      <a:noFill/>
+                      <a:miter lim="800000"/>
+                      <a:headEnd/>
+                      <a:tailEnd/>
+                    </a:ln>
+                  </pic:spPr>
+                </pic:pic>
+              </a:graphicData>
+            </a:graphic>
+          </wp:inline>
+        </w:drawing>
+      </w:r>
+    </w:p>
+    <w:p>
+      <w:pPr>
+        <w:rPr>
+          <w:noProof/>
+        </w:rPr>
+      </w:pPr>
+      <w:r>
+        <w:rPr>
+          <w:b/>
+          <w:noProof/>
+        </w:rPr>
+        <w:t>JsFiddle</w:t>
+      </w:r>
+      <w:r>
+        <w:rPr>
+          <w:noProof/>
+        </w:rPr>
+        <w:t>:</w:t>
+      </w:r>
+      <w:r>
+        <w:t xml:space="preserve"> </w:t>
+      </w:r>
+      <w:r>
+        <w:rPr>
+          <w:noProof/>
+        </w:rPr>
+        <w:t>https://jsfiddle.net/h33fu3u6/6/</w:t>
+      </w:r>
+    </w:p>
+    <w:p>
+      <w:pPr>
+        <w:rPr>
+          <w:noProof/>
+        </w:rPr>
+      </w:pPr>
+      <w:r>
+        <w:rPr>
+          <w:b/>
+          <w:noProof/>
+        </w:rPr>
+        <w:t>Scenario</w:t>
+      </w:r>
+      <w:r>
+        <w:rPr>
+          <w:b/>
+          <w:noProof/>
+        </w:rPr>
+        <w:t xml:space="preserve"> - </w:t>
+      </w:r>
+      <w:r>
+        <w:rPr>
+          <w:b/>
+          <w:noProof/>
+        </w:rPr>
+        <w:t>What if we want t</w:t>
+      </w:r>
+      <w:r>
+        <w:rPr>
+          <w:b/>
+          <w:noProof/>
+        </w:rPr>
+        <w:t>o render only the circle portion missing from 'Example 1'</w:t>
+      </w:r>
+      <w:r>
+        <w:rPr>
+          <w:noProof/>
+        </w:rPr>
+        <w:t>:</w:t>
+      </w:r>
+    </w:p>
+    <w:p>
+      <w:r>
+        <w:t>We have 2 choices:</w:t>
+      </w:r>
+    </w:p>
+    <w:p>
+      <w:r>
+        <w:t xml:space="preserve">1. Start at 1.5 * </w:t>
+      </w:r>
+      <w:proofErr w:type="spellStart"/>
+      <w:r>
+        <w:t>Math.PI</w:t>
+      </w:r>
+      <w:proofErr w:type="spellEnd"/>
+      <w:r>
+        <w:t xml:space="preserve"> and end at 0</w:t>
+      </w:r>
+    </w:p>
+    <w:p>
+      <w:r>
+        <w:t xml:space="preserve">2. Leave the start at 0 and the end at 1.5 * </w:t>
+      </w:r>
+      <w:proofErr w:type="spellStart"/>
+      <w:r>
+        <w:t>Math.PI</w:t>
+      </w:r>
+      <w:proofErr w:type="spellEnd"/>
+      <w:r>
+        <w:t>, but add the optional direction parameter, passing in the value of true to change the rendering direction to counter-clockwise.</w:t>
+      </w:r>
+    </w:p>
+    <w:p>
+      <w:r>
+        <w:rPr>
+          <w:rStyle w:val="Heading3Char"/>
+        </w:rPr>
+        <w:t>Drawing text</w:t>
+      </w:r>
+      <w:r>
+        <w:br/>
+      </w:r>
+      <w:r>
+        <w:t xml:space="preserve">We can also draw text by using the </w:t>
+      </w:r>
+      <w:proofErr w:type="spellStart"/>
+      <w:r>
+        <w:t>fillText</w:t>
+      </w:r>
+      <w:proofErr w:type="spellEnd"/>
+      <w:r>
+        <w:t xml:space="preserve"> or </w:t>
+      </w:r>
+      <w:proofErr w:type="spellStart"/>
+      <w:r>
+        <w:t>strokeText</w:t>
+      </w:r>
+      <w:proofErr w:type="spellEnd"/>
+      <w:r>
+        <w:t xml:space="preserve"> methods.</w:t>
+      </w:r>
+    </w:p>
+    <w:p>
+      <w:r>
+        <w:t>Both methods require</w:t>
+      </w:r>
+      <w:r>
+        <w:t xml:space="preserve"> the following parameters:</w:t>
+      </w:r>
+    </w:p>
+    <w:p>
+      <w:pPr>
+        <w:pStyle w:val="ListParagraph"/>
+        <w:numPr>
+          <w:ilvl w:val="0"/>
+          <w:numId w:val="6"/>
+        </w:numPr>
+      </w:pPr>
+      <w:proofErr w:type="spellStart"/>
+      <w:r>
+        <w:t>Param</w:t>
+      </w:r>
+      <w:proofErr w:type="spellEnd"/>
+      <w:r>
+        <w:t xml:space="preserve"> 1: the text to be drawn</w:t>
+      </w:r>
+    </w:p>
+    <w:p>
+      <w:pPr>
+        <w:pStyle w:val="ListParagraph"/>
+        <w:numPr>
+          <w:ilvl w:val="0"/>
+          <w:numId w:val="6"/>
+        </w:numPr>
+      </w:pPr>
+      <w:proofErr w:type="spellStart"/>
+      <w:r>
+        <w:t>Param</w:t>
+      </w:r>
+      <w:proofErr w:type="spellEnd"/>
+      <w:r>
+        <w:t xml:space="preserve"> 2: x and y coordinates that specify where the text is drawn (The exact meaning of the x &amp; y coordinates depend on the value of the </w:t>
+      </w:r>
+      <w:proofErr w:type="spellStart"/>
+      <w:r>
+        <w:t>textAlign</w:t>
+      </w:r>
+      <w:proofErr w:type="spellEnd"/>
+      <w:r>
+        <w:t xml:space="preserve"> and </w:t>
+      </w:r>
+      <w:proofErr w:type="spellStart"/>
+      <w:r>
+        <w:t>textBaseline</w:t>
+      </w:r>
+      <w:proofErr w:type="spellEnd"/>
+      <w:r>
+        <w:t xml:space="preserve"> properties. The default is that the coordinate is at the lower-left corner of the text that's drawn</w:t>
+      </w:r>
+    </w:p>
+    <w:p>
+      <w:pPr>
+        <w:pStyle w:val="ListParagraph"/>
+        <w:numPr>
+          <w:ilvl w:val="0"/>
+          <w:numId w:val="6"/>
+        </w:numPr>
+      </w:pPr>
+      <w:r>
+        <w:t xml:space="preserve">Optional </w:t>
+      </w:r>
+      <w:proofErr w:type="spellStart"/>
+      <w:r>
+        <w:t>param</w:t>
+      </w:r>
+      <w:proofErr w:type="spellEnd"/>
+      <w:r>
+        <w:t xml:space="preserve"> 3: a parameter to indicate the maximum width of the text to be drawn</w:t>
+      </w:r>
+    </w:p>
+    <w:p>
+      <w:r>
+        <w:t>Additionally, the following properties can be set to control the look of the rendered text:</w:t>
+      </w:r>
+    </w:p>
+    <w:p>
+      <w:r>
+        <w:rPr>
+          <w:noProof/>
+        </w:rPr>
+        <w:lastRenderedPageBreak/>
+        <w:drawing>
+          <wp:inline distT="0" distB="0" distL="0" distR="0">
+            <wp:extent cx="5148173" cy="1927058"/>
+            <wp:effectExtent l="19050" t="0" r="0" b="0"/>
+            <wp:docPr id="20" name="Picture 40"/>
+            <wp:cNvGraphicFramePr>
+              <a:graphicFrameLocks xmlns:a="http://schemas.openxmlformats.org/drawingml/2006/main" noChangeAspect="1"/>
+            </wp:cNvGraphicFramePr>
+            <a:graphic xmlns:a="http://schemas.openxmlformats.org/drawingml/2006/main">
+              <a:graphicData uri="http://schemas.openxmlformats.org/drawingml/2006/picture">
+                <pic:pic xmlns:pic="http://schemas.openxmlformats.org/drawingml/2006/picture">
+                  <pic:nvPicPr>
+                    <pic:cNvPr id="0" name="Picture 40"/>
+                    <pic:cNvPicPr>
+                      <a:picLocks noChangeAspect="1" noChangeArrowheads="1"/>
+                    </pic:cNvPicPr>
+                  </pic:nvPicPr>
+                  <pic:blipFill>
+                    <a:blip r:embed="rId58" cstate="print"/>
+                    <a:srcRect/>
+                    <a:stretch>
+                      <a:fillRect/>
+                    </a:stretch>
+                  </pic:blipFill>
+                  <pic:spPr bwMode="auto">
+                    <a:xfrm>
+                      <a:off x="0" y="0"/>
+                      <a:ext cx="5149730" cy="1927641"/>
+                    </a:xfrm>
+                    <a:prstGeom prst="rect">
+                      <a:avLst/>
+                    </a:prstGeom>
+                    <a:noFill/>
+                    <a:ln w="9525">
+                      <a:noFill/>
+                      <a:miter lim="800000"/>
+                      <a:headEnd/>
+                      <a:tailEnd/>
+                    </a:ln>
+                  </pic:spPr>
+                </pic:pic>
+              </a:graphicData>
+            </a:graphic>
+          </wp:inline>
+        </w:drawing>
+      </w:r>
+    </w:p>
+    <w:p>
+      <w:pPr>
+        <w:rPr>
+          <w:b/>
+        </w:rPr>
+      </w:pPr>
+      <w:r>
+        <w:rPr>
+          <w:b/>
+        </w:rPr>
+        <w:t>Example 1</w:t>
+      </w:r>
+    </w:p>
+    <w:p>
+      <w:r>
+        <w:rPr>
+          <w:noProof/>
+        </w:rPr>
+        <w:drawing>
+          <wp:inline distT="0" distB="0" distL="0" distR="0">
+            <wp:extent cx="3113691" cy="948905"/>
+            <wp:effectExtent l="19050" t="0" r="0" b="0"/>
+            <wp:docPr id="21" name="Picture 43"/>
+            <wp:cNvGraphicFramePr>
+              <a:graphicFrameLocks xmlns:a="http://schemas.openxmlformats.org/drawingml/2006/main" noChangeAspect="1"/>
+            </wp:cNvGraphicFramePr>
+            <a:graphic xmlns:a="http://schemas.openxmlformats.org/drawingml/2006/main">
+              <a:graphicData uri="http://schemas.openxmlformats.org/drawingml/2006/picture">
+                <pic:pic xmlns:pic="http://schemas.openxmlformats.org/drawingml/2006/picture">
+                  <pic:nvPicPr>
+                    <pic:cNvPr id="0" name="Picture 43"/>
+                    <pic:cNvPicPr>
+                      <a:picLocks noChangeAspect="1" noChangeArrowheads="1"/>
+                    </pic:cNvPicPr>
+                  </pic:nvPicPr>
+                  <pic:blipFill>
+                    <a:blip r:embed="rId59" cstate="print"/>
+                    <a:srcRect/>
+                    <a:stretch>
+                      <a:fillRect/>
+                    </a:stretch>
+                  </pic:blipFill>
+                  <pic:spPr bwMode="auto">
+                    <a:xfrm>
+                      <a:off x="0" y="0"/>
+                      <a:ext cx="3114277" cy="949084"/>
+                    </a:xfrm>
+                    <a:prstGeom prst="rect">
+                      <a:avLst/>
+                    </a:prstGeom>
+                    <a:noFill/>
+                    <a:ln w="9525">
+                      <a:noFill/>
+                      <a:miter lim="800000"/>
+                      <a:headEnd/>
+                      <a:tailEnd/>
+                    </a:ln>
+                  </pic:spPr>
+                </pic:pic>
+              </a:graphicData>
+            </a:graphic>
+          </wp:inline>
+        </w:drawing>
+      </w:r>
+      <w:r>
+        <w:br/>
+      </w:r>
+      <w:proofErr w:type="spellStart"/>
+      <w:r>
+        <w:rPr>
+          <w:b/>
+        </w:rPr>
+        <w:t>JsFiddle</w:t>
+      </w:r>
+      <w:proofErr w:type="spellEnd"/>
+      <w:r>
+        <w:t xml:space="preserve">: </w:t>
+      </w:r>
+      <w:r>
+        <w:t>https://jsfiddle.net/h33fu3u6/7/</w:t>
+      </w:r>
+    </w:p>
+    <w:p>
+      <w:pPr>
+        <w:rPr>
+          <w:b/>
+        </w:rPr>
+      </w:pPr>
+      <w:r>
+        <w:rPr>
+          <w:b/>
+        </w:rPr>
+        <w:t>Alternative Example</w:t>
+      </w:r>
+    </w:p>
+    <w:p>
+      <w:r>
+        <w:t xml:space="preserve">If you change the </w:t>
+      </w:r>
+      <w:proofErr w:type="spellStart"/>
+      <w:r>
+        <w:t>textAlign</w:t>
+      </w:r>
+      <w:proofErr w:type="spellEnd"/>
+      <w:r>
+        <w:t xml:space="preserve"> property</w:t>
+      </w:r>
+      <w:r>
+        <w:t xml:space="preserve"> to center and change the </w:t>
+      </w:r>
+      <w:proofErr w:type="spellStart"/>
+      <w:r>
+        <w:t>text</w:t>
+      </w:r>
+      <w:r>
+        <w:t>Baseline</w:t>
+      </w:r>
+      <w:proofErr w:type="spellEnd"/>
+      <w:r>
+        <w:t xml:space="preserve"> to middle, the text will be centered horizontally and vertically within the canvas</w:t>
+      </w:r>
+      <w:r>
+        <w:t>, as shown below</w:t>
+      </w:r>
+    </w:p>
+    <w:p>
+      <w:r>
+        <w:rPr>
+          <w:noProof/>
+        </w:rPr>
+        <w:drawing>
+          <wp:inline distT="0" distB="0" distL="0" distR="0">
+            <wp:extent cx="2810414" cy="733044"/>
+            <wp:effectExtent l="19050" t="0" r="8986" b="0"/>
+            <wp:docPr id="23" name="Picture 46"/>
+            <wp:cNvGraphicFramePr>
+              <a:graphicFrameLocks xmlns:a="http://schemas.openxmlformats.org/drawingml/2006/main" noChangeAspect="1"/>
+            </wp:cNvGraphicFramePr>
+            <a:graphic xmlns:a="http://schemas.openxmlformats.org/drawingml/2006/main">
+              <a:graphicData uri="http://schemas.openxmlformats.org/drawingml/2006/picture">
+                <pic:pic xmlns:pic="http://schemas.openxmlformats.org/drawingml/2006/picture">
+                  <pic:nvPicPr>
+                    <pic:cNvPr id="0" name="Picture 46"/>
+                    <pic:cNvPicPr>
+                      <a:picLocks noChangeAspect="1" noChangeArrowheads="1"/>
+                    </pic:cNvPicPr>
+                  </pic:nvPicPr>
+                  <pic:blipFill>
+                    <a:blip r:embed="rId60" cstate="print"/>
+                    <a:srcRect/>
+                    <a:stretch>
+                      <a:fillRect/>
+                    </a:stretch>
+                  </pic:blipFill>
+                  <pic:spPr bwMode="auto">
+                    <a:xfrm>
+                      <a:off x="0" y="0"/>
+                      <a:ext cx="2814736" cy="734171"/>
+                    </a:xfrm>
+                    <a:prstGeom prst="rect">
+                      <a:avLst/>
+                    </a:prstGeom>
+                    <a:noFill/>
+                    <a:ln w="9525">
+                      <a:noFill/>
+                      <a:miter lim="800000"/>
+                      <a:headEnd/>
+                      <a:tailEnd/>
+                    </a:ln>
+                  </pic:spPr>
+                </pic:pic>
+              </a:graphicData>
+            </a:graphic>
+          </wp:inline>
+        </w:drawing>
+      </w:r>
+    </w:p>
+    <w:p>
+      <w:pPr>
+        <w:pStyle w:val="Heading3"/>
+      </w:pPr>
+      <w:r>
+        <w:t>Drawing with images</w:t>
+      </w:r>
+    </w:p>
+    <w:p>
+      <w:r>
+        <w:t xml:space="preserve">We might want to place images on the canvas sometimes; we do this by drawing the image on the canvas using the </w:t>
+      </w:r>
+      <w:proofErr w:type="spellStart"/>
+      <w:r>
+        <w:rPr>
+          <w:b/>
+        </w:rPr>
+        <w:t>drawImage</w:t>
+      </w:r>
+      <w:proofErr w:type="spellEnd"/>
+      <w:r>
+        <w:t xml:space="preserve"> method</w:t>
+      </w:r>
+    </w:p>
+    <w:p>
+      <w:r>
+        <w:t xml:space="preserve">The </w:t>
+      </w:r>
+      <w:proofErr w:type="spellStart"/>
+      <w:r>
+        <w:t>drawImage</w:t>
+      </w:r>
+      <w:proofErr w:type="spellEnd"/>
+      <w:r>
+        <w:t xml:space="preserve"> methods accepts either 3 or 5 parameters.</w:t>
+      </w:r>
+    </w:p>
+    <w:p>
+      <w:r>
+        <w:t xml:space="preserve">The three-parameter </w:t>
+      </w:r>
+      <w:proofErr w:type="spellStart"/>
+      <w:r>
+        <w:t>drawImage</w:t>
+      </w:r>
+      <w:proofErr w:type="spellEnd"/>
+      <w:r>
+        <w:t xml:space="preserve"> method takes in the following parameters: </w:t>
+      </w:r>
+    </w:p>
+    <w:p>
+      <w:pPr>
+        <w:pStyle w:val="ListParagraph"/>
+        <w:numPr>
+          <w:ilvl w:val="0"/>
+          <w:numId w:val="8"/>
+        </w:numPr>
+      </w:pPr>
+      <w:r>
+        <w:t>The source of the image (an &lt;</w:t>
+      </w:r>
+      <w:proofErr w:type="spellStart"/>
+      <w:r>
+        <w:t>img</w:t>
+      </w:r>
+      <w:proofErr w:type="spellEnd"/>
+      <w:r>
+        <w:t>&gt; or &lt;video&gt; element, or another &lt;canvas&gt; element)</w:t>
+      </w:r>
+      <w:r>
+        <w:t>. Note: When the &lt;video&gt; element is used, a snapshot of the video frame that is currently displayed is used as the image</w:t>
+      </w:r>
+    </w:p>
+    <w:p>
+      <w:pPr>
+        <w:pStyle w:val="ListParagraph"/>
+        <w:numPr>
+          <w:ilvl w:val="0"/>
+          <w:numId w:val="8"/>
+        </w:numPr>
+      </w:pPr>
+      <w:r>
+        <w:t>The second and third arguments are the x &amp; y coordinates of the upper-corner of the image</w:t>
+      </w:r>
+    </w:p>
+    <w:p>
+      <w:pPr>
+        <w:pStyle w:val="ListParagraph"/>
+        <w:numPr>
+          <w:ilvl w:val="0"/>
+          <w:numId w:val="8"/>
+        </w:numPr>
+        <w:rPr>
+          <w:b/>
+        </w:rPr>
+      </w:pPr>
+      <w:r>
+        <w:rPr>
+          <w:b/>
+        </w:rPr>
+        <w:t>Additional Note:</w:t>
+      </w:r>
+      <w:r>
+        <w:rPr>
+          <w:b/>
+        </w:rPr>
+        <w:t xml:space="preserve"> </w:t>
+      </w:r>
+      <w:r>
+        <w:t>You can also create the &lt;</w:t>
+      </w:r>
+      <w:proofErr w:type="spellStart"/>
+      <w:r>
+        <w:t>img</w:t>
+      </w:r>
+      <w:proofErr w:type="spellEnd"/>
+      <w:r>
+        <w:t xml:space="preserve">&gt; element in your </w:t>
+      </w:r>
+      <w:proofErr w:type="spellStart"/>
+      <w:r>
+        <w:t>javascript</w:t>
+      </w:r>
+      <w:proofErr w:type="spellEnd"/>
+      <w:r>
+        <w:t xml:space="preserve"> (in a case where the image is conditional)</w:t>
+      </w:r>
+    </w:p>
+    <w:p>
+      <w:pPr>
+        <w:rPr>
+          <w:b/>
+        </w:rPr>
+      </w:pPr>
+      <w:r>
+        <w:rPr>
+          <w:b/>
+        </w:rPr>
+        <w:lastRenderedPageBreak/>
+        <w:t xml:space="preserve">Example of using the three-parameter </w:t>
+      </w:r>
+      <w:proofErr w:type="spellStart"/>
+      <w:r>
+        <w:rPr>
+          <w:b/>
+        </w:rPr>
+        <w:t>drawImage</w:t>
+      </w:r>
+      <w:proofErr w:type="spellEnd"/>
+      <w:r>
+        <w:rPr>
+          <w:b/>
+        </w:rPr>
+        <w:t xml:space="preserve"> method:</w:t>
+      </w:r>
+    </w:p>
+    <w:p>
+      <w:r>
+        <w:rPr>
+          <w:noProof/>
+        </w:rPr>
+        <w:drawing>
+          <wp:inline distT="0" distB="0" distL="0" distR="0">
+            <wp:extent cx="3878852" cy="2449902"/>
+            <wp:effectExtent l="19050" t="0" r="7348" b="0"/>
+            <wp:docPr id="26" name="Picture 52"/>
+            <wp:cNvGraphicFramePr>
+              <a:graphicFrameLocks xmlns:a="http://schemas.openxmlformats.org/drawingml/2006/main" noChangeAspect="1"/>
+            </wp:cNvGraphicFramePr>
+            <a:graphic xmlns:a="http://schemas.openxmlformats.org/drawingml/2006/main">
+              <a:graphicData uri="http://schemas.openxmlformats.org/drawingml/2006/picture">
+                <pic:pic xmlns:pic="http://schemas.openxmlformats.org/drawingml/2006/picture">
+                  <pic:nvPicPr>
+                    <pic:cNvPr id="0" name="Picture 52"/>
+                    <pic:cNvPicPr>
+                      <a:picLocks noChangeAspect="1" noChangeArrowheads="1"/>
+                    </pic:cNvPicPr>
+                  </pic:nvPicPr>
+                  <pic:blipFill>
+                    <a:blip r:embed="rId61" cstate="print"/>
+                    <a:srcRect/>
+                    <a:stretch>
+                      <a:fillRect/>
+                    </a:stretch>
+                  </pic:blipFill>
+                  <pic:spPr bwMode="auto">
+                    <a:xfrm>
+                      <a:off x="0" y="0"/>
+                      <a:ext cx="3883020" cy="2452535"/>
+                    </a:xfrm>
+                    <a:prstGeom prst="rect">
+                      <a:avLst/>
+                    </a:prstGeom>
+                    <a:noFill/>
+                    <a:ln w="9525">
+                      <a:noFill/>
+                      <a:miter lim="800000"/>
+                      <a:headEnd/>
+                      <a:tailEnd/>
+                    </a:ln>
+                  </pic:spPr>
+                </pic:pic>
+              </a:graphicData>
+            </a:graphic>
+          </wp:inline>
+        </w:drawing>
+      </w:r>
+    </w:p>
+    <w:p>
+      <w:proofErr w:type="spellStart"/>
+      <w:r>
+        <w:rPr>
+          <w:b/>
+        </w:rPr>
+        <w:t>JsFiddle</w:t>
+      </w:r>
+      <w:proofErr w:type="spellEnd"/>
+      <w:r>
+        <w:t xml:space="preserve">: </w:t>
+      </w:r>
+      <w:r>
+        <w:t>https://jsfiddle.net/h33fu3u6/8/</w:t>
+      </w:r>
+    </w:p>
+    <w:p/>
+    <w:p>
+      <w:pPr>
+        <w:rPr>
+          <w:b/>
+        </w:rPr>
+      </w:pPr>
+      <w:r>
+        <w:rPr>
+          <w:b/>
+        </w:rPr>
+        <w:t xml:space="preserve">Five-parameter </w:t>
+      </w:r>
+      <w:proofErr w:type="spellStart"/>
+      <w:r>
+        <w:rPr>
+          <w:b/>
+        </w:rPr>
+        <w:t>drawImage</w:t>
+      </w:r>
+      <w:proofErr w:type="spellEnd"/>
+      <w:r>
+        <w:rPr>
+          <w:b/>
+        </w:rPr>
+        <w:t xml:space="preserve"> method:</w:t>
+      </w:r>
+    </w:p>
+    <w:p>
+      <w:r>
+        <w:t xml:space="preserve">The five-parameter </w:t>
+      </w:r>
+      <w:proofErr w:type="spellStart"/>
+      <w:r>
+        <w:t>drawImage</w:t>
+      </w:r>
+      <w:proofErr w:type="spellEnd"/>
+      <w:r>
+        <w:t xml:space="preserve"> method takes in the same parameters as the 3-parameter </w:t>
+      </w:r>
+      <w:proofErr w:type="spellStart"/>
+      <w:r>
+        <w:t>drawImage</w:t>
+      </w:r>
+      <w:proofErr w:type="spellEnd"/>
+      <w:r>
+        <w:t xml:space="preserve"> method, with an additional width &amp; height parameter.</w:t>
+      </w:r>
+    </w:p>
+    <w:p>
+      <w:pPr>
+        <w:rPr>
+          <w:b/>
+        </w:rPr>
+      </w:pPr>
+      <w:r>
+        <w:t xml:space="preserve"> </w:t>
+      </w:r>
+      <w:r>
+        <w:rPr>
+          <w:b/>
+        </w:rPr>
+        <w:t xml:space="preserve">Example of using the five-parameter </w:t>
+      </w:r>
+      <w:proofErr w:type="spellStart"/>
+      <w:r>
+        <w:rPr>
+          <w:b/>
+        </w:rPr>
+        <w:t>drawImage</w:t>
+      </w:r>
+      <w:proofErr w:type="spellEnd"/>
+      <w:r>
+        <w:rPr>
+          <w:b/>
+        </w:rPr>
+        <w:t xml:space="preserve"> method:</w:t>
+      </w:r>
+    </w:p>
+    <w:p>
+      <w:r>
+        <w:rPr>
+          <w:noProof/>
+        </w:rPr>
+        <w:drawing>
+          <wp:inline distT="0" distB="0" distL="0" distR="0">
+            <wp:extent cx="3839055" cy="2432649"/>
+            <wp:effectExtent l="19050" t="0" r="9045" b="0"/>
+            <wp:docPr id="27" name="Picture 55"/>
+            <wp:cNvGraphicFramePr>
+              <a:graphicFrameLocks xmlns:a="http://schemas.openxmlformats.org/drawingml/2006/main" noChangeAspect="1"/>
+            </wp:cNvGraphicFramePr>
+            <a:graphic xmlns:a="http://schemas.openxmlformats.org/drawingml/2006/main">
+              <a:graphicData uri="http://schemas.openxmlformats.org/drawingml/2006/picture">
+                <pic:pic xmlns:pic="http://schemas.openxmlformats.org/drawingml/2006/picture">
+                  <pic:nvPicPr>
+                    <pic:cNvPr id="0" name="Picture 55"/>
+                    <pic:cNvPicPr>
+                      <a:picLocks noChangeAspect="1" noChangeArrowheads="1"/>
+                    </pic:cNvPicPr>
+                  </pic:nvPicPr>
+                  <pic:blipFill>
+                    <a:blip r:embed="rId62" cstate="print"/>
+                    <a:srcRect/>
+                    <a:stretch>
+                      <a:fillRect/>
+                    </a:stretch>
+                  </pic:blipFill>
+                  <pic:spPr bwMode="auto">
+                    <a:xfrm>
+                      <a:off x="0" y="0"/>
+                      <a:ext cx="3851130" cy="2440301"/>
+                    </a:xfrm>
+                    <a:prstGeom prst="rect">
+                      <a:avLst/>
+                    </a:prstGeom>
+                    <a:noFill/>
+                    <a:ln w="9525">
+                      <a:noFill/>
+                      <a:miter lim="800000"/>
+                      <a:headEnd/>
+                      <a:tailEnd/>
+                    </a:ln>
+                  </pic:spPr>
+                </pic:pic>
+              </a:graphicData>
+            </a:graphic>
+          </wp:inline>
+        </w:drawing>
+      </w:r>
+    </w:p>
+    <w:p>
+      <w:proofErr w:type="spellStart"/>
+      <w:r>
+        <w:rPr>
+          <w:b/>
+        </w:rPr>
+        <w:t>JsFiddle</w:t>
+      </w:r>
+      <w:proofErr w:type="spellEnd"/>
+      <w:r>
+        <w:t xml:space="preserve">: </w:t>
+      </w:r>
+      <w:r>
+        <w:t>https://jsfiddle.net/h33fu3u6/9/</w:t>
+      </w:r>
+    </w:p>
+    <w:p/>
+    <w:p>
+      <w:pPr>
+        <w:rPr>
+          <w:b/>
+        </w:rPr>
+      </w:pPr>
+    </w:p>
+    <w:p>
+      <w:pPr>
+        <w:rPr>
+          <w:b/>
+        </w:rPr>
+      </w:pPr>
+      <w:r>
+        <w:rPr>
+          <w:b/>
+        </w:rPr>
+        <w:lastRenderedPageBreak/>
+        <w:t>We can draw an image and overlay other shapes as necessary</w:t>
+      </w:r>
+      <w:r>
+        <w:rPr>
+          <w:b/>
+        </w:rPr>
+        <w:t>, e.g.</w:t>
+      </w:r>
+    </w:p>
+    <w:p>
+      <w:r>
+        <w:rPr>
+          <w:noProof/>
+        </w:rPr>
+        <w:drawing>
+          <wp:inline distT="0" distB="0" distL="0" distR="0">
+            <wp:extent cx="4199267" cy="3181399"/>
+            <wp:effectExtent l="19050" t="0" r="0" b="0"/>
+            <wp:docPr id="29" name="Picture 58"/>
+            <wp:cNvGraphicFramePr>
+              <a:graphicFrameLocks xmlns:a="http://schemas.openxmlformats.org/drawingml/2006/main" noChangeAspect="1"/>
+            </wp:cNvGraphicFramePr>
+            <a:graphic xmlns:a="http://schemas.openxmlformats.org/drawingml/2006/main">
+              <a:graphicData uri="http://schemas.openxmlformats.org/drawingml/2006/picture">
+                <pic:pic xmlns:pic="http://schemas.openxmlformats.org/drawingml/2006/picture">
+                  <pic:nvPicPr>
+                    <pic:cNvPr id="0" name="Picture 58"/>
+                    <pic:cNvPicPr>
+                      <a:picLocks noChangeAspect="1" noChangeArrowheads="1"/>
+                    </pic:cNvPicPr>
+                  </pic:nvPicPr>
+                  <pic:blipFill>
+                    <a:blip r:embed="rId63" cstate="print"/>
+                    <a:srcRect/>
+                    <a:stretch>
+                      <a:fillRect/>
+                    </a:stretch>
+                  </pic:blipFill>
+                  <pic:spPr bwMode="auto">
+                    <a:xfrm>
+                      <a:off x="0" y="0"/>
+                      <a:ext cx="4200537" cy="3182361"/>
+                    </a:xfrm>
+                    <a:prstGeom prst="rect">
+                      <a:avLst/>
+                    </a:prstGeom>
+                    <a:noFill/>
+                    <a:ln w="9525">
+                      <a:noFill/>
+                      <a:miter lim="800000"/>
+                      <a:headEnd/>
+                      <a:tailEnd/>
+                    </a:ln>
+                  </pic:spPr>
+                </pic:pic>
+              </a:graphicData>
+            </a:graphic>
+          </wp:inline>
+        </w:drawing>
+      </w:r>
+    </w:p>
+    <w:p>
+      <w:proofErr w:type="spellStart"/>
+      <w:r>
+        <w:rPr>
+          <w:b/>
+        </w:rPr>
+        <w:t>JsFiddle</w:t>
+      </w:r>
+      <w:proofErr w:type="spellEnd"/>
+      <w:r>
+        <w:t xml:space="preserve">: </w:t>
+      </w:r>
+      <w:r>
+        <w:t>https://jsfiddle.net/h33fu3u6/10/</w:t>
+      </w:r>
+    </w:p>
+    <w:p/>
+    <w:p>
+      <w:pPr>
+        <w:pStyle w:val="Heading2"/>
+      </w:pPr>
+      <w:r>
+        <w:t>Lesson 2: Using the scalable vector graphics</w:t>
+      </w:r>
+    </w:p>
+    <w:p>
+      <w:r>
+        <w:t>Scalable vector graphics (SVG</w:t>
+      </w:r>
+      <w:r>
+        <w:t>)</w:t>
+      </w:r>
+      <w:r>
+        <w:t>, unlike the canvas element, stores all commands executed on it and hence the commands can be re-executed when the scale changes, to produce a clean, crisp image regardless of the scale.</w:t>
+      </w:r>
+    </w:p>
+    <w:p>
+      <w:r>
+        <w:rPr>
+          <w:b/>
+        </w:rPr>
+        <w:t>Performance Note</w:t>
+      </w:r>
+      <w:r>
+        <w:t xml:space="preserve">: Even though SVG renders much better than the canvas, it takes time to scale and re-execute </w:t>
+      </w:r>
+      <w:r>
+        <w:t>the commands, so performance is not as good. The c</w:t>
+      </w:r>
+      <w:r>
+        <w:t>anvas is preferable when perfor</w:t>
+      </w:r>
+      <w:r>
+        <w:t>mance is more important</w:t>
+      </w:r>
+      <w:r>
+        <w:t>.</w:t>
+      </w:r>
+    </w:p>
+    <w:p>
+      <w:r>
+        <w:t>The &lt;</w:t>
+      </w:r>
+      <w:proofErr w:type="spellStart"/>
+      <w:r>
+        <w:rPr>
+          <w:i/>
+          <w:iCs/>
+        </w:rPr>
+        <w:t>svg</w:t>
+      </w:r>
+      <w:proofErr w:type="spellEnd"/>
+      <w:r>
+        <w:t xml:space="preserve">&gt; element, plus its content, is part of the document object model (DOM), so </w:t>
+      </w:r>
+      <w:r>
+        <w:rPr>
+          <w:b/>
+        </w:rPr>
+        <w:t>all of the &lt;</w:t>
+      </w:r>
+      <w:proofErr w:type="spellStart"/>
+      <w:r>
+        <w:rPr>
+          <w:b/>
+          <w:i/>
+          <w:iCs/>
+        </w:rPr>
+        <w:t>svg</w:t>
+      </w:r>
+      <w:proofErr w:type="spellEnd"/>
+      <w:r>
+        <w:rPr>
+          <w:b/>
+        </w:rPr>
+        <w:t>&gt; element and its children are accessible from JavaScript</w:t>
+      </w:r>
+      <w:r>
+        <w:t>. Events can also be attached to any of the elements.</w:t>
+      </w:r>
+    </w:p>
+    <w:p>
+      <w:r>
+        <w:rPr>
+          <w:b/>
+        </w:rPr>
+        <w:t>Recommendation</w:t>
+      </w:r>
+      <w:r>
+        <w:t xml:space="preserve">: </w:t>
+      </w:r>
+      <w:r>
+        <w:t xml:space="preserve">you don’t want to write all the XML that’s required to create a complex </w:t>
+      </w:r>
+      <w:r>
+        <w:t xml:space="preserve">SVG </w:t>
+      </w:r>
+      <w:r>
+        <w:t>drawing. It’s typically best to use an SVG editor to create the drawing and then embed the drawing into your webpage</w:t>
+      </w:r>
+    </w:p>
+    <w:p>
+      <w:pPr>
+        <w:pStyle w:val="Heading3"/>
+      </w:pPr>
+      <w:r>
+        <w:t>Using the &lt;</w:t>
+      </w:r>
+      <w:proofErr w:type="spellStart"/>
+      <w:r>
+        <w:t>svg</w:t>
+      </w:r>
+      <w:proofErr w:type="spellEnd"/>
+      <w:r>
+        <w:t>&gt; element</w:t>
+      </w:r>
+    </w:p>
+    <w:p>
+      <w:r>
+        <w:t>The &lt;</w:t>
+      </w:r>
+      <w:proofErr w:type="spellStart"/>
+      <w:r>
+        <w:rPr>
+          <w:i/>
+          <w:iCs/>
+        </w:rPr>
+        <w:t>svg</w:t>
+      </w:r>
+      <w:proofErr w:type="spellEnd"/>
+      <w:r>
+        <w:t>&gt; element is a container for the XML-based commands.</w:t>
+      </w:r>
+    </w:p>
+    <w:p>
+      <w:r>
+        <w:t xml:space="preserve">e.g. </w:t>
+      </w:r>
+      <w:r>
+        <w:t>&lt;</w:t>
+      </w:r>
+      <w:proofErr w:type="spellStart"/>
+      <w:r>
+        <w:t>svg</w:t>
+      </w:r>
+      <w:proofErr w:type="spellEnd"/>
+      <w:r>
+        <w:t xml:space="preserve"> width="500" height="300" </w:t>
+      </w:r>
+      <w:proofErr w:type="spellStart"/>
+      <w:r>
+        <w:t>xmlns</w:t>
+      </w:r>
+      <w:proofErr w:type="spellEnd"/>
+      <w:r>
+        <w:t>="http://www.w3.org/2000/svg"&gt; &lt;/</w:t>
+      </w:r>
+      <w:proofErr w:type="spellStart"/>
+      <w:r>
+        <w:t>svg</w:t>
+      </w:r>
+      <w:proofErr w:type="spellEnd"/>
+      <w:r>
+        <w:t>&gt;</w:t>
+      </w:r>
+    </w:p>
+    <w:p>
+      <w:pPr>
+        <w:pStyle w:val="Heading4"/>
+      </w:pPr>
+      <w:r>
+        <w:lastRenderedPageBreak/>
+        <w:t>Creating a path</w:t>
+      </w:r>
+    </w:p>
+    <w:p>
+      <w:r>
+        <w:t>A path is a sequence of commands that create a complex shape</w:t>
+      </w:r>
+      <w:r>
+        <w:t>.</w:t>
+      </w:r>
+      <w:r>
+        <w:t xml:space="preserve"> </w:t>
+      </w:r>
+    </w:p>
+    <w:p>
+      <w:r>
+        <w:t>Use the &lt;</w:t>
+      </w:r>
+      <w:r>
+        <w:rPr>
+          <w:i/>
+          <w:iCs/>
+        </w:rPr>
+        <w:t>path</w:t>
+      </w:r>
+      <w:r>
+        <w:t xml:space="preserve">&gt; element, which has id, fill, and d attributes, to create a path. </w:t>
+      </w:r>
+      <w:r>
+        <w:br/>
+      </w:r>
+      <w:r>
+        <w:t>T</w:t>
+      </w:r>
+      <w:r>
+        <w:t>he fill attribute is passed the, while t</w:t>
+      </w:r>
+      <w:r>
+        <w:t>he d attribute is for the &lt;</w:t>
+      </w:r>
+      <w:r>
+        <w:rPr>
+          <w:i/>
+          <w:iCs/>
+        </w:rPr>
+        <w:t>path</w:t>
+      </w:r>
+      <w:r>
+        <w:t>&gt; element’s data</w:t>
+      </w:r>
+      <w:r>
+        <w:t>.</w:t>
+      </w:r>
+    </w:p>
+    <w:p>
+      <w:r>
+        <w:rPr>
+          <w:noProof/>
+        </w:rPr>
+        <w:drawing>
+          <wp:inline distT="0" distB="0" distL="0" distR="0">
+            <wp:extent cx="4817591" cy="4908431"/>
+            <wp:effectExtent l="19050" t="0" r="2059" b="0"/>
+            <wp:docPr id="30" name="Picture 61"/>
+            <wp:cNvGraphicFramePr>
+              <a:graphicFrameLocks xmlns:a="http://schemas.openxmlformats.org/drawingml/2006/main" noChangeAspect="1"/>
+            </wp:cNvGraphicFramePr>
+            <a:graphic xmlns:a="http://schemas.openxmlformats.org/drawingml/2006/main">
+              <a:graphicData uri="http://schemas.openxmlformats.org/drawingml/2006/picture">
+                <pic:pic xmlns:pic="http://schemas.openxmlformats.org/drawingml/2006/picture">
+                  <pic:nvPicPr>
+                    <pic:cNvPr id="0" name="Picture 61"/>
+                    <pic:cNvPicPr>
+                      <a:picLocks noChangeAspect="1" noChangeArrowheads="1"/>
+                    </pic:cNvPicPr>
+                  </pic:nvPicPr>
+                  <pic:blipFill>
+                    <a:blip r:embed="rId64" cstate="print"/>
+                    <a:srcRect/>
+                    <a:stretch>
+                      <a:fillRect/>
+                    </a:stretch>
+                  </pic:blipFill>
+                  <pic:spPr bwMode="auto">
+                    <a:xfrm>
+                      <a:off x="0" y="0"/>
+                      <a:ext cx="4819048" cy="4909915"/>
+                    </a:xfrm>
+                    <a:prstGeom prst="rect">
+                      <a:avLst/>
+                    </a:prstGeom>
+                    <a:noFill/>
+                    <a:ln w="9525">
+                      <a:noFill/>
+                      <a:miter lim="800000"/>
+                      <a:headEnd/>
+                      <a:tailEnd/>
+                    </a:ln>
+                  </pic:spPr>
+                </pic:pic>
+              </a:graphicData>
+            </a:graphic>
+          </wp:inline>
+        </w:drawing>
+      </w:r>
+    </w:p>
+    <w:p/>
+    <w:p>
+      <w:r>
+        <w:rPr>
+          <w:b/>
+        </w:rPr>
+        <w:lastRenderedPageBreak/>
+        <w:t>Example 1</w:t>
+      </w:r>
+      <w:r>
+        <w:t>.</w:t>
+      </w:r>
+      <w:r>
+        <w:t xml:space="preserve"> </w:t>
+      </w:r>
+      <w:r>
+        <w:t>The following example draws a car body by using a path that moves to 267, 76 and draws lines by using the l (lowercase L) command</w:t>
+      </w:r>
+      <w:r>
+        <w:br/>
+      </w:r>
+      <w:r>
+        <w:rPr>
+          <w:noProof/>
+        </w:rPr>
+        <w:drawing>
+          <wp:inline distT="0" distB="0" distL="0" distR="0">
+            <wp:extent cx="4414927" cy="3504679"/>
+            <wp:effectExtent l="19050" t="0" r="4673" b="0"/>
+            <wp:docPr id="33" name="Picture 67"/>
+            <wp:cNvGraphicFramePr>
+              <a:graphicFrameLocks xmlns:a="http://schemas.openxmlformats.org/drawingml/2006/main" noChangeAspect="1"/>
+            </wp:cNvGraphicFramePr>
+            <a:graphic xmlns:a="http://schemas.openxmlformats.org/drawingml/2006/main">
+              <a:graphicData uri="http://schemas.openxmlformats.org/drawingml/2006/picture">
+                <pic:pic xmlns:pic="http://schemas.openxmlformats.org/drawingml/2006/picture">
+                  <pic:nvPicPr>
+                    <pic:cNvPr id="0" name="Picture 67"/>
+                    <pic:cNvPicPr>
+                      <a:picLocks noChangeAspect="1" noChangeArrowheads="1"/>
+                    </pic:cNvPicPr>
+                  </pic:nvPicPr>
+                  <pic:blipFill>
+                    <a:blip r:embed="rId65" cstate="print"/>
+                    <a:srcRect/>
+                    <a:stretch>
+                      <a:fillRect/>
+                    </a:stretch>
+                  </pic:blipFill>
+                  <pic:spPr bwMode="auto">
+                    <a:xfrm>
+                      <a:off x="0" y="0"/>
+                      <a:ext cx="4416246" cy="3505726"/>
+                    </a:xfrm>
+                    <a:prstGeom prst="rect">
+                      <a:avLst/>
+                    </a:prstGeom>
+                    <a:noFill/>
+                    <a:ln w="9525">
+                      <a:noFill/>
+                      <a:miter lim="800000"/>
+                      <a:headEnd/>
+                      <a:tailEnd/>
+                    </a:ln>
+                  </pic:spPr>
+                </pic:pic>
+              </a:graphicData>
+            </a:graphic>
+          </wp:inline>
+        </w:drawing>
+      </w:r>
+    </w:p>
+    <w:p>
+      <w:r>
+        <w:rPr>
+          <w:b/>
+        </w:rPr>
+        <w:t>Explanation</w:t>
+      </w:r>
+      <w:r>
+        <w:t>:</w:t>
+      </w:r>
+    </w:p>
+    <w:p>
+      <w:r>
+        <w:drawing>
+          <wp:inline distT="0" distB="0" distL="0" distR="0">
+            <wp:extent cx="5225810" cy="739929"/>
+            <wp:effectExtent l="19050" t="0" r="0" b="0"/>
+            <wp:docPr id="36" name="Picture 70"/>
+            <wp:cNvGraphicFramePr>
+              <a:graphicFrameLocks xmlns:a="http://schemas.openxmlformats.org/drawingml/2006/main" noChangeAspect="1"/>
+            </wp:cNvGraphicFramePr>
+            <a:graphic xmlns:a="http://schemas.openxmlformats.org/drawingml/2006/main">
+              <a:graphicData uri="http://schemas.openxmlformats.org/drawingml/2006/picture">
+                <pic:pic xmlns:pic="http://schemas.openxmlformats.org/drawingml/2006/picture">
+                  <pic:nvPicPr>
+                    <pic:cNvPr id="0" name="Picture 70"/>
+                    <pic:cNvPicPr>
+                      <a:picLocks noChangeAspect="1" noChangeArrowheads="1"/>
+                    </pic:cNvPicPr>
+                  </pic:nvPicPr>
+                  <pic:blipFill>
+                    <a:blip r:embed="rId66" cstate="print"/>
+                    <a:srcRect/>
+                    <a:stretch>
+                      <a:fillRect/>
+                    </a:stretch>
+                  </pic:blipFill>
+                  <pic:spPr bwMode="auto">
+                    <a:xfrm>
+                      <a:off x="0" y="0"/>
+                      <a:ext cx="5227390" cy="740153"/>
+                    </a:xfrm>
+                    <a:prstGeom prst="rect">
+                      <a:avLst/>
+                    </a:prstGeom>
+                    <a:noFill/>
+                    <a:ln w="9525">
+                      <a:noFill/>
+                      <a:miter lim="800000"/>
+                      <a:headEnd/>
+                      <a:tailEnd/>
+                    </a:ln>
+                  </pic:spPr>
+                </pic:pic>
+              </a:graphicData>
+            </a:graphic>
+          </wp:inline>
+        </w:drawing>
+      </w:r>
+      <w:r>
+        <w:br/>
+      </w:r>
+      <w:proofErr w:type="spellStart"/>
+      <w:r>
+        <w:rPr>
+          <w:b/>
+        </w:rPr>
+        <w:t>JsFiddle</w:t>
+      </w:r>
+      <w:proofErr w:type="spellEnd"/>
+      <w:r>
+        <w:t xml:space="preserve">: </w:t>
+      </w:r>
+      <w:r>
+        <w:t>https://jsfiddle.net/h33fu3u6/11/</w:t>
+      </w:r>
+    </w:p>
+    <w:p>
+      <w:pPr>
+        <w:pStyle w:val="Heading4"/>
+      </w:pPr>
+      <w:r>
+        <w:t>Drawing circles</w:t>
+      </w:r>
+    </w:p>
+    <w:p>
+      <w:r>
+        <w:t>You can add circles to an SVG drawing by using the &lt;</w:t>
+      </w:r>
+      <w:r>
+        <w:rPr>
+          <w:i/>
+          <w:iCs/>
+        </w:rPr>
+        <w:t>circle</w:t>
+      </w:r>
+      <w:r>
+        <w:t xml:space="preserve">&gt; element, which has r, </w:t>
+      </w:r>
+      <w:proofErr w:type="spellStart"/>
+      <w:r>
+        <w:t>cx</w:t>
+      </w:r>
+      <w:proofErr w:type="spellEnd"/>
+      <w:r>
+        <w:t>, cy, fill, and id attributes.</w:t>
+      </w:r>
+    </w:p>
+    <w:p>
+      <w:r>
+        <w:t xml:space="preserve">The r attribute sets the circle radius. The </w:t>
+      </w:r>
+      <w:proofErr w:type="spellStart"/>
+      <w:r>
+        <w:t>cx</w:t>
+      </w:r>
+      <w:proofErr w:type="spellEnd"/>
+      <w:r>
+        <w:t xml:space="preserve"> and cy attributes set the circle center coordinate. The fill attribute sets the color of the circle.</w:t>
+      </w:r>
+    </w:p>
+    <w:p>
+      <w:r>
+        <w:rPr>
+          <w:b/>
+        </w:rPr>
+        <w:lastRenderedPageBreak/>
+        <w:t>Example 1</w:t>
+      </w:r>
+      <w:r>
+        <w:t>: Let us add two wheels to the vehicle body created in the previous example</w:t>
+      </w:r>
+      <w:r>
+        <w:br/>
+      </w:r>
+      <w:r>
+        <w:rPr>
+          <w:noProof/>
+        </w:rPr>
+        <w:drawing>
+          <wp:inline distT="0" distB="0" distL="0" distR="0">
+            <wp:extent cx="3914595" cy="2401279"/>
+            <wp:effectExtent l="19050" t="0" r="0" b="0"/>
+            <wp:docPr id="38" name="Picture 73"/>
+            <wp:cNvGraphicFramePr>
+              <a:graphicFrameLocks xmlns:a="http://schemas.openxmlformats.org/drawingml/2006/main" noChangeAspect="1"/>
+            </wp:cNvGraphicFramePr>
+            <a:graphic xmlns:a="http://schemas.openxmlformats.org/drawingml/2006/main">
+              <a:graphicData uri="http://schemas.openxmlformats.org/drawingml/2006/picture">
+                <pic:pic xmlns:pic="http://schemas.openxmlformats.org/drawingml/2006/picture">
+                  <pic:nvPicPr>
+                    <pic:cNvPr id="0" name="Picture 73"/>
+                    <pic:cNvPicPr>
+                      <a:picLocks noChangeAspect="1" noChangeArrowheads="1"/>
+                    </pic:cNvPicPr>
+                  </pic:nvPicPr>
+                  <pic:blipFill>
+                    <a:blip r:embed="rId67" cstate="print"/>
+                    <a:srcRect/>
+                    <a:stretch>
+                      <a:fillRect/>
+                    </a:stretch>
+                  </pic:blipFill>
+                  <pic:spPr bwMode="auto">
+                    <a:xfrm>
+                      <a:off x="0" y="0"/>
+                      <a:ext cx="3916100" cy="2402202"/>
+                    </a:xfrm>
+                    <a:prstGeom prst="rect">
+                      <a:avLst/>
+                    </a:prstGeom>
+                    <a:noFill/>
+                    <a:ln w="9525">
+                      <a:noFill/>
+                      <a:miter lim="800000"/>
+                      <a:headEnd/>
+                      <a:tailEnd/>
+                    </a:ln>
+                  </pic:spPr>
+                </pic:pic>
+              </a:graphicData>
+            </a:graphic>
+          </wp:inline>
+        </w:drawing>
+      </w:r>
+    </w:p>
+    <w:p>
+      <w:proofErr w:type="spellStart"/>
+      <w:r>
+        <w:rPr>
+          <w:b/>
+        </w:rPr>
+        <w:t>JsFiddle</w:t>
+      </w:r>
+      <w:proofErr w:type="spellEnd"/>
+      <w:r>
+        <w:t xml:space="preserve">: </w:t>
+      </w:r>
+      <w:r>
+        <w:t>https://jsfiddle.net/h33fu3u6/12/</w:t>
+      </w:r>
+    </w:p>
+    <w:p>
+      <w:pPr>
+        <w:pStyle w:val="Heading3"/>
+      </w:pPr>
+      <w:r>
+        <w:t>Displaying SVG files using the &lt;</w:t>
+      </w:r>
+      <w:proofErr w:type="spellStart"/>
+      <w:r>
+        <w:t>img</w:t>
+      </w:r>
+      <w:proofErr w:type="spellEnd"/>
+      <w:r>
+        <w:t>&gt; element</w:t>
+      </w:r>
+    </w:p>
+    <w:p>
+      <w:pPr>
+        <w:rPr>
+          <w:i/>
+          <w:iCs/>
+        </w:rPr>
+      </w:pPr>
+      <w:r>
+        <w:t xml:space="preserve">We have seen how we </w:t>
+      </w:r>
+      <w:r>
+        <w:t xml:space="preserve">can create SVG images by writing the XML yourself, but you can use any of the SVG editors, such as </w:t>
+      </w:r>
+      <w:proofErr w:type="spellStart"/>
+      <w:r>
+        <w:t>svg</w:t>
+      </w:r>
+      <w:proofErr w:type="spellEnd"/>
+      <w:r>
+        <w:t xml:space="preserve">-edit, which is a browser-based application, available at </w:t>
+      </w:r>
+      <w:r>
+        <w:rPr>
+          <w:i/>
+          <w:iCs/>
+        </w:rPr>
+        <w:t>http://code.google.com/p/svg-edit</w:t>
+      </w:r>
+    </w:p>
+    <w:p>
+      <w:pPr>
+        <w:rPr>
+          <w:iCs/>
+        </w:rPr>
+      </w:pPr>
+      <w:r>
+        <w:rPr>
+          <w:iCs/>
+        </w:rPr>
+        <w:t>When using an SVG editor, we typically want to externalize the SVG into its own file to make it easier to work on the drawing rather than embedding the drawing into our HTML page</w:t>
+      </w:r>
+    </w:p>
+    <w:p>
+      <w:pPr>
+        <w:rPr>
+          <w:iCs/>
+        </w:rPr>
+      </w:pPr>
+      <w:r>
+        <w:rPr>
+          <w:iCs/>
+        </w:rPr>
+        <w:t>We can display the SVG on our using the &lt;</w:t>
+      </w:r>
+      <w:proofErr w:type="spellStart"/>
+      <w:r>
+        <w:rPr>
+          <w:iCs/>
+        </w:rPr>
+        <w:t>img</w:t>
+      </w:r>
+      <w:proofErr w:type="spellEnd"/>
+      <w:r>
+        <w:rPr>
+          <w:iCs/>
+        </w:rPr>
+        <w:t>&gt; tag</w:t>
+      </w:r>
+    </w:p>
+    <w:p>
+      <w:pPr>
+        <w:rPr>
+          <w:iCs/>
+        </w:rPr>
+      </w:pPr>
+      <w:r>
+        <w:rPr>
+          <w:b/>
+          <w:iCs/>
+        </w:rPr>
+        <w:t>Example</w:t>
+      </w:r>
+      <w:r>
+        <w:rPr>
+          <w:iCs/>
+        </w:rPr>
+        <w:t>:</w:t>
+      </w:r>
+      <w:r>
+        <w:rPr>
+          <w:iCs/>
+        </w:rPr>
+        <w:br/>
+      </w:r>
+      <w:r>
+        <w:rPr>
+          <w:iCs/>
+          <w:noProof/>
+        </w:rPr>
+        <w:drawing>
+          <wp:inline distT="0" distB="0" distL="0" distR="0">
+            <wp:extent cx="3451430" cy="1733910"/>
+            <wp:effectExtent l="19050" t="0" r="0" b="0"/>
+            <wp:docPr id="39" name="Picture 76"/>
+            <wp:cNvGraphicFramePr>
+              <a:graphicFrameLocks xmlns:a="http://schemas.openxmlformats.org/drawingml/2006/main" noChangeAspect="1"/>
+            </wp:cNvGraphicFramePr>
+            <a:graphic xmlns:a="http://schemas.openxmlformats.org/drawingml/2006/main">
+              <a:graphicData uri="http://schemas.openxmlformats.org/drawingml/2006/picture">
+                <pic:pic xmlns:pic="http://schemas.openxmlformats.org/drawingml/2006/picture">
+                  <pic:nvPicPr>
+                    <pic:cNvPr id="0" name="Picture 76"/>
+                    <pic:cNvPicPr>
+                      <a:picLocks noChangeAspect="1" noChangeArrowheads="1"/>
+                    </pic:cNvPicPr>
+                  </pic:nvPicPr>
+                  <pic:blipFill>
+                    <a:blip r:embed="rId68" cstate="print"/>
+                    <a:srcRect/>
+                    <a:stretch>
+                      <a:fillRect/>
+                    </a:stretch>
+                  </pic:blipFill>
+                  <pic:spPr bwMode="auto">
+                    <a:xfrm>
+                      <a:off x="0" y="0"/>
+                      <a:ext cx="3453420" cy="1734910"/>
+                    </a:xfrm>
+                    <a:prstGeom prst="rect">
+                      <a:avLst/>
+                    </a:prstGeom>
+                    <a:noFill/>
+                    <a:ln w="9525">
+                      <a:noFill/>
+                      <a:miter lim="800000"/>
+                      <a:headEnd/>
+                      <a:tailEnd/>
+                    </a:ln>
+                  </pic:spPr>
+                </pic:pic>
+              </a:graphicData>
+            </a:graphic>
+          </wp:inline>
+        </w:drawing>
+      </w:r>
+    </w:p>
+    <w:p>
+      <w:pPr>
+        <w:rPr>
+          <w:iCs/>
+        </w:rPr>
+      </w:pPr>
+      <w:r>
+        <w:rPr>
+          <w:b/>
+          <w:iCs/>
+        </w:rPr>
+        <w:t>Note</w:t>
+      </w:r>
+      <w:r>
+        <w:rPr>
+          <w:iCs/>
+        </w:rPr>
+        <w:t xml:space="preserve">: </w:t>
+      </w:r>
+      <w:r>
+        <w:rPr>
+          <w:iCs/>
+        </w:rPr>
+        <w:t>If you try to resize the page, the image won’t resize because the settings need to be changed</w:t>
+      </w:r>
+    </w:p>
+    <w:p>
+      <w:pPr>
+        <w:pStyle w:val="Heading4"/>
+      </w:pPr>
+    </w:p>
+    <w:p>
+      <w:pPr>
+        <w:pStyle w:val="Heading4"/>
+      </w:pPr>
+    </w:p>
+    <w:p>
+      <w:pPr>
+        <w:pStyle w:val="Heading4"/>
+      </w:pPr>
+      <w:r>
+        <w:t>Making t</w:t>
+      </w:r>
+      <w:r>
+        <w:t>he SVG scalable</w:t>
+      </w:r>
+    </w:p>
+    <w:p>
+      <w:r>
+        <w:t xml:space="preserve">To make the SVG scalable, first change the height and width setting to 100 percent, then add the </w:t>
+      </w:r>
+      <w:proofErr w:type="spellStart"/>
+      <w:r>
+        <w:t>viewBox</w:t>
+      </w:r>
+      <w:proofErr w:type="spellEnd"/>
+      <w:r>
+        <w:t xml:space="preserve"> attribute to the &lt;</w:t>
+      </w:r>
+      <w:proofErr w:type="spellStart"/>
+      <w:r>
+        <w:t>svg</w:t>
+      </w:r>
+      <w:proofErr w:type="spellEnd"/>
+      <w:r>
+        <w:t>&gt; element.</w:t>
+      </w:r>
+    </w:p>
+    <w:p>
+      <w:r>
+        <w:rPr>
+          <w:b/>
+        </w:rPr>
+        <w:t xml:space="preserve">About the </w:t>
+      </w:r>
+      <w:proofErr w:type="spellStart"/>
+      <w:r>
+        <w:rPr>
+          <w:b/>
+        </w:rPr>
+        <w:t>ViewBox</w:t>
+      </w:r>
+      <w:proofErr w:type="spellEnd"/>
+      <w:r>
+        <w:rPr>
+          <w:b/>
+        </w:rPr>
+        <w:t xml:space="preserve"> property</w:t>
+      </w:r>
+      <w:r>
+        <w:t>:</w:t>
+      </w:r>
+    </w:p>
+    <w:p>
+      <w:r>
+        <w:t xml:space="preserve">The </w:t>
+      </w:r>
+      <w:proofErr w:type="spellStart"/>
+      <w:r>
+        <w:t>viewBox</w:t>
+      </w:r>
+      <w:proofErr w:type="spellEnd"/>
+      <w:r>
+        <w:t xml:space="preserve"> attribute describes the part of the canvas you want the viewer to see. Even though the drawing covers the entire computer screen, the figure on your drawing might only exist in a small part of the drawing. The </w:t>
+      </w:r>
+      <w:proofErr w:type="spellStart"/>
+      <w:r>
+        <w:t>viewBox</w:t>
+      </w:r>
+      <w:proofErr w:type="spellEnd"/>
+      <w:r>
+        <w:t xml:space="preserve"> attribute enables you to tell the parser to zoom in on that part to eliminate the extra white space. Set </w:t>
+      </w:r>
+      <w:proofErr w:type="spellStart"/>
+      <w:r>
+        <w:t>viewBox</w:t>
+      </w:r>
+      <w:proofErr w:type="spellEnd"/>
+      <w:r>
+        <w:t xml:space="preserve"> to get the proper zoom capabilities when you resize your HTML page.</w:t>
+      </w:r>
+      <w:r>
+        <w:br/>
+        <w:t xml:space="preserve"> </w:t>
+      </w:r>
+    </w:p>
+    <w:p>
+      <w:r>
+        <w:t xml:space="preserve">The </w:t>
+      </w:r>
+      <w:proofErr w:type="spellStart"/>
+      <w:r>
+        <w:t>viewBox</w:t>
+      </w:r>
+      <w:proofErr w:type="spellEnd"/>
+      <w:r>
+        <w:t xml:space="preserve"> has four parameters</w:t>
+      </w:r>
+    </w:p>
+    <w:p>
+      <w:pPr>
+        <w:pStyle w:val="ListParagraph"/>
+        <w:numPr>
+          <w:ilvl w:val="0"/>
+          <w:numId w:val="9"/>
+        </w:numPr>
+      </w:pPr>
+      <w:r>
+        <w:t>The minimum x coordinate</w:t>
+      </w:r>
+    </w:p>
+    <w:p>
+      <w:pPr>
+        <w:pStyle w:val="ListParagraph"/>
+        <w:numPr>
+          <w:ilvl w:val="0"/>
+          <w:numId w:val="9"/>
+        </w:numPr>
+      </w:pPr>
+      <w:r>
+        <w:t>The minimum y coordinate</w:t>
+      </w:r>
+    </w:p>
+    <w:p>
+      <w:pPr>
+        <w:pStyle w:val="ListParagraph"/>
+        <w:numPr>
+          <w:ilvl w:val="0"/>
+          <w:numId w:val="9"/>
+        </w:numPr>
+      </w:pPr>
+      <w:r>
+        <w:t>The width, and</w:t>
+      </w:r>
+    </w:p>
+    <w:p>
+      <w:pPr>
+        <w:pStyle w:val="ListParagraph"/>
+        <w:numPr>
+          <w:ilvl w:val="0"/>
+          <w:numId w:val="9"/>
+        </w:numPr>
+      </w:pPr>
+      <w:r>
+        <w:t>The height</w:t>
+      </w:r>
+    </w:p>
+    <w:p>
+      <w:r>
+        <w:t xml:space="preserve">The </w:t>
+      </w:r>
+      <w:proofErr w:type="spellStart"/>
+      <w:r>
+        <w:t>viewBox</w:t>
+      </w:r>
+      <w:proofErr w:type="spellEnd"/>
+      <w:r>
+        <w:t xml:space="preserve"> parameters enables us define the rectangular area to be displayed</w:t>
+      </w:r>
+      <w:r>
+        <w:t xml:space="preserve">, </w:t>
+      </w:r>
+    </w:p>
+    <w:p>
+      <w:r>
+        <w:t xml:space="preserve">e.g. </w:t>
+      </w:r>
+      <w:proofErr w:type="spellStart"/>
+      <w:r>
+        <w:t>viewBox</w:t>
+      </w:r>
+      <w:proofErr w:type="spellEnd"/>
+      <w:r>
+        <w:t>="0 50 500 175"</w:t>
+      </w:r>
+      <w:r>
+        <w:t>.</w:t>
+      </w:r>
+      <w:r>
+        <w:br/>
+      </w:r>
+      <w:r>
+        <w:t>This setting crops 50 pixels from the top and limits the viewing height to 175 pixels</w:t>
+      </w:r>
+    </w:p>
+    <w:p>
+      <w:r>
+        <w:t>After applying the changes mentioned above, the .</w:t>
+      </w:r>
+      <w:proofErr w:type="spellStart"/>
+      <w:r>
+        <w:t>svg</w:t>
+      </w:r>
+      <w:proofErr w:type="spellEnd"/>
+      <w:r>
+        <w:t xml:space="preserve"> file looks like the following:</w:t>
+      </w:r>
+    </w:p>
+    <w:p>
+      <w:r>
+        <w:rPr>
+          <w:noProof/>
+        </w:rPr>
+        <w:drawing>
+          <wp:inline distT="0" distB="0" distL="0" distR="0">
+            <wp:extent cx="5087788" cy="1563000"/>
+            <wp:effectExtent l="19050" t="0" r="0" b="0"/>
+            <wp:docPr id="42" name="Picture 82"/>
+            <wp:cNvGraphicFramePr>
+              <a:graphicFrameLocks xmlns:a="http://schemas.openxmlformats.org/drawingml/2006/main" noChangeAspect="1"/>
+            </wp:cNvGraphicFramePr>
+            <a:graphic xmlns:a="http://schemas.openxmlformats.org/drawingml/2006/main">
+              <a:graphicData uri="http://schemas.openxmlformats.org/drawingml/2006/picture">
+                <pic:pic xmlns:pic="http://schemas.openxmlformats.org/drawingml/2006/picture">
+                  <pic:nvPicPr>
+                    <pic:cNvPr id="0" name="Picture 82"/>
+                    <pic:cNvPicPr>
+                      <a:picLocks noChangeAspect="1" noChangeArrowheads="1"/>
+                    </pic:cNvPicPr>
+                  </pic:nvPicPr>
+                  <pic:blipFill>
+                    <a:blip r:embed="rId69" cstate="print"/>
+                    <a:srcRect/>
+                    <a:stretch>
+                      <a:fillRect/>
+                    </a:stretch>
+                  </pic:blipFill>
+                  <pic:spPr bwMode="auto">
+                    <a:xfrm>
+                      <a:off x="0" y="0"/>
+                      <a:ext cx="5087198" cy="1562819"/>
+                    </a:xfrm>
+                    <a:prstGeom prst="rect">
+                      <a:avLst/>
+                    </a:prstGeom>
+                    <a:noFill/>
+                    <a:ln w="9525">
+                      <a:noFill/>
+                      <a:miter lim="800000"/>
+                      <a:headEnd/>
+                      <a:tailEnd/>
+                    </a:ln>
+                  </pic:spPr>
+                </pic:pic>
+              </a:graphicData>
+            </a:graphic>
+          </wp:inline>
+        </w:drawing>
+      </w:r>
+    </w:p>
+    <w:p>
+      <w:r>
+        <w:t>In the svg.css file, the following style rule has been added to resize the &lt;</w:t>
+      </w:r>
+      <w:proofErr w:type="spellStart"/>
+      <w:r>
+        <w:rPr>
+          <w:i/>
+          <w:iCs/>
+        </w:rPr>
+        <w:t>img</w:t>
+      </w:r>
+      <w:proofErr w:type="spellEnd"/>
+      <w:r>
+        <w:t>&gt; element automatically when the HTML page is resized.</w:t>
+      </w:r>
+    </w:p>
+    <w:p>
+      <w:r>
+        <w:rPr>
+          <w:noProof/>
+        </w:rPr>
+        <w:drawing>
+          <wp:inline distT="0" distB="0" distL="0" distR="0">
+            <wp:extent cx="1090453" cy="508958"/>
+            <wp:effectExtent l="19050" t="0" r="0" b="0"/>
+            <wp:docPr id="44" name="Picture 85"/>
+            <wp:cNvGraphicFramePr>
+              <a:graphicFrameLocks xmlns:a="http://schemas.openxmlformats.org/drawingml/2006/main" noChangeAspect="1"/>
+            </wp:cNvGraphicFramePr>
+            <a:graphic xmlns:a="http://schemas.openxmlformats.org/drawingml/2006/main">
+              <a:graphicData uri="http://schemas.openxmlformats.org/drawingml/2006/picture">
+                <pic:pic xmlns:pic="http://schemas.openxmlformats.org/drawingml/2006/picture">
+                  <pic:nvPicPr>
+                    <pic:cNvPr id="0" name="Picture 85"/>
+                    <pic:cNvPicPr>
+                      <a:picLocks noChangeAspect="1" noChangeArrowheads="1"/>
+                    </pic:cNvPicPr>
+                  </pic:nvPicPr>
+                  <pic:blipFill>
+                    <a:blip r:embed="rId70" cstate="print"/>
+                    <a:srcRect/>
+                    <a:stretch>
+                      <a:fillRect/>
+                    </a:stretch>
+                  </pic:blipFill>
+                  <pic:spPr bwMode="auto">
+                    <a:xfrm>
+                      <a:off x="0" y="0"/>
+                      <a:ext cx="1100568" cy="513679"/>
+                    </a:xfrm>
+                    <a:prstGeom prst="rect">
+                      <a:avLst/>
+                    </a:prstGeom>
+                    <a:noFill/>
+                    <a:ln w="9525">
+                      <a:noFill/>
+                      <a:miter lim="800000"/>
+                      <a:headEnd/>
+                      <a:tailEnd/>
+                    </a:ln>
+                  </pic:spPr>
+                </pic:pic>
+              </a:graphicData>
+            </a:graphic>
+          </wp:inline>
+        </w:drawing>
+      </w:r>
+    </w:p>
+    <w:p>
+      <w:r>
+        <w:rPr>
+          <w:b/>
+        </w:rPr>
+        <w:lastRenderedPageBreak/>
+        <w:t>SVG file change result</w:t>
+      </w:r>
+      <w:r>
+        <w:t>:</w:t>
+      </w:r>
+    </w:p>
+    <w:p>
+      <w:r>
+        <w:rPr>
+          <w:noProof/>
+        </w:rPr>
+        <w:drawing>
+          <wp:inline distT="0" distB="0" distL="0" distR="0">
+            <wp:extent cx="5027403" cy="2840221"/>
+            <wp:effectExtent l="19050" t="0" r="1797" b="0"/>
+            <wp:docPr id="45" name="Picture 88"/>
+            <wp:cNvGraphicFramePr>
+              <a:graphicFrameLocks xmlns:a="http://schemas.openxmlformats.org/drawingml/2006/main" noChangeAspect="1"/>
+            </wp:cNvGraphicFramePr>
+            <a:graphic xmlns:a="http://schemas.openxmlformats.org/drawingml/2006/main">
+              <a:graphicData uri="http://schemas.openxmlformats.org/drawingml/2006/picture">
+                <pic:pic xmlns:pic="http://schemas.openxmlformats.org/drawingml/2006/picture">
+                  <pic:nvPicPr>
+                    <pic:cNvPr id="0" name="Picture 88"/>
+                    <pic:cNvPicPr>
+                      <a:picLocks noChangeAspect="1" noChangeArrowheads="1"/>
+                    </pic:cNvPicPr>
+                  </pic:nvPicPr>
+                  <pic:blipFill>
+                    <a:blip r:embed="rId71" cstate="print"/>
+                    <a:srcRect/>
+                    <a:stretch>
+                      <a:fillRect/>
+                    </a:stretch>
+                  </pic:blipFill>
+                  <pic:spPr bwMode="auto">
+                    <a:xfrm>
+                      <a:off x="0" y="0"/>
+                      <a:ext cx="5030623" cy="2842040"/>
+                    </a:xfrm>
+                    <a:prstGeom prst="rect">
+                      <a:avLst/>
+                    </a:prstGeom>
+                    <a:noFill/>
+                    <a:ln w="9525">
+                      <a:noFill/>
+                      <a:miter lim="800000"/>
+                      <a:headEnd/>
+                      <a:tailEnd/>
+                    </a:ln>
+                  </pic:spPr>
+                </pic:pic>
+              </a:graphicData>
+            </a:graphic>
+          </wp:inline>
+        </w:drawing>
       </w:r>
     </w:p>
     <w:p/>
@@ -3389,6 +6516,119 @@
 <file path=word/numbering.xml><?xml version="1.0" encoding="utf-8"?>
 <w:numbering xmlns:ve="http://schemas.openxmlformats.org/markup-compatibility/2006" xmlns:o="urn:schemas-microsoft-com:office:office" xmlns:r="http://schemas.openxmlformats.org/officeDocument/2006/relationships" xmlns:m="http://schemas.openxmlformats.org/officeDocument/2006/math" xmlns:v="urn:schemas-microsoft-com:vml" xmlns:wp="http://schemas.openxmlformats.org/drawingml/2006/wordprocessingDrawing" xmlns:w10="urn:schemas-microsoft-com:office:word" xmlns:w="http://schemas.openxmlformats.org/wordprocessingml/2006/main" xmlns:wne="http://schemas.microsoft.com/office/word/2006/wordml">
   <w:abstractNum w:abstractNumId="0">
+    <w:nsid w:val="00C377A2"/>
+    <w:multiLevelType w:val="hybridMultilevel"/>
+    <w:tmpl w:val="A474944E"/>
+    <w:lvl w:ilvl="0" w:tplc="10090001">
+      <w:start w:val="1"/>
+      <w:numFmt w:val="bullet"/>
+      <w:lvlText w:val=""/>
+      <w:lvlJc w:val="left"/>
+      <w:pPr>
+        <w:ind w:left="720" w:hanging="360"/>
+      </w:pPr>
+      <w:rPr>
+        <w:rFonts w:ascii="Symbol" w:hAnsi="Symbol" w:hint="default"/>
+      </w:rPr>
+    </w:lvl>
+    <w:lvl w:ilvl="1" w:tplc="10090003" w:tentative="1">
+      <w:start w:val="1"/>
+      <w:numFmt w:val="bullet"/>
+      <w:lvlText w:val="o"/>
+      <w:lvlJc w:val="left"/>
+      <w:pPr>
+        <w:ind w:left="1440" w:hanging="360"/>
+      </w:pPr>
+      <w:rPr>
+        <w:rFonts w:ascii="Courier New" w:hAnsi="Courier New" w:cs="Courier New" w:hint="default"/>
+      </w:rPr>
+    </w:lvl>
+    <w:lvl w:ilvl="2" w:tplc="10090005" w:tentative="1">
+      <w:start w:val="1"/>
+      <w:numFmt w:val="bullet"/>
+      <w:lvlText w:val=""/>
+      <w:lvlJc w:val="left"/>
+      <w:pPr>
+        <w:ind w:left="2160" w:hanging="360"/>
+      </w:pPr>
+      <w:rPr>
+        <w:rFonts w:ascii="Wingdings" w:hAnsi="Wingdings" w:hint="default"/>
+      </w:rPr>
+    </w:lvl>
+    <w:lvl w:ilvl="3" w:tplc="10090001" w:tentative="1">
+      <w:start w:val="1"/>
+      <w:numFmt w:val="bullet"/>
+      <w:lvlText w:val=""/>
+      <w:lvlJc w:val="left"/>
+      <w:pPr>
+        <w:ind w:left="2880" w:hanging="360"/>
+      </w:pPr>
+      <w:rPr>
+        <w:rFonts w:ascii="Symbol" w:hAnsi="Symbol" w:hint="default"/>
+      </w:rPr>
+    </w:lvl>
+    <w:lvl w:ilvl="4" w:tplc="10090003" w:tentative="1">
+      <w:start w:val="1"/>
+      <w:numFmt w:val="bullet"/>
+      <w:lvlText w:val="o"/>
+      <w:lvlJc w:val="left"/>
+      <w:pPr>
+        <w:ind w:left="3600" w:hanging="360"/>
+      </w:pPr>
+      <w:rPr>
+        <w:rFonts w:ascii="Courier New" w:hAnsi="Courier New" w:cs="Courier New" w:hint="default"/>
+      </w:rPr>
+    </w:lvl>
+    <w:lvl w:ilvl="5" w:tplc="10090005" w:tentative="1">
+      <w:start w:val="1"/>
+      <w:numFmt w:val="bullet"/>
+      <w:lvlText w:val=""/>
+      <w:lvlJc w:val="left"/>
+      <w:pPr>
+        <w:ind w:left="4320" w:hanging="360"/>
+      </w:pPr>
+      <w:rPr>
+        <w:rFonts w:ascii="Wingdings" w:hAnsi="Wingdings" w:hint="default"/>
+      </w:rPr>
+    </w:lvl>
+    <w:lvl w:ilvl="6" w:tplc="10090001" w:tentative="1">
+      <w:start w:val="1"/>
+      <w:numFmt w:val="bullet"/>
+      <w:lvlText w:val=""/>
+      <w:lvlJc w:val="left"/>
+      <w:pPr>
+        <w:ind w:left="5040" w:hanging="360"/>
+      </w:pPr>
+      <w:rPr>
+        <w:rFonts w:ascii="Symbol" w:hAnsi="Symbol" w:hint="default"/>
+      </w:rPr>
+    </w:lvl>
+    <w:lvl w:ilvl="7" w:tplc="10090003" w:tentative="1">
+      <w:start w:val="1"/>
+      <w:numFmt w:val="bullet"/>
+      <w:lvlText w:val="o"/>
+      <w:lvlJc w:val="left"/>
+      <w:pPr>
+        <w:ind w:left="5760" w:hanging="360"/>
+      </w:pPr>
+      <w:rPr>
+        <w:rFonts w:ascii="Courier New" w:hAnsi="Courier New" w:cs="Courier New" w:hint="default"/>
+      </w:rPr>
+    </w:lvl>
+    <w:lvl w:ilvl="8" w:tplc="10090005" w:tentative="1">
+      <w:start w:val="1"/>
+      <w:numFmt w:val="bullet"/>
+      <w:lvlText w:val=""/>
+      <w:lvlJc w:val="left"/>
+      <w:pPr>
+        <w:ind w:left="6480" w:hanging="360"/>
+      </w:pPr>
+      <w:rPr>
+        <w:rFonts w:ascii="Wingdings" w:hAnsi="Wingdings" w:hint="default"/>
+      </w:rPr>
+    </w:lvl>
+  </w:abstractNum>
+  <w:abstractNum w:abstractNumId="1">
     <w:nsid w:val="11286DDD"/>
     <w:multiLevelType w:val="hybridMultilevel"/>
     <w:tmpl w:val="E0EE9B16"/>
@@ -3478,10 +6718,10 @@
       </w:pPr>
     </w:lvl>
   </w:abstractNum>
-  <w:abstractNum w:abstractNumId="1">
-    <w:nsid w:val="4EC46FC9"/>
+  <w:abstractNum w:abstractNumId="2">
+    <w:nsid w:val="341417EA"/>
     <w:multiLevelType w:val="hybridMultilevel"/>
-    <w:tmpl w:val="97DC6CCA"/>
+    <w:tmpl w:val="390AAA04"/>
     <w:lvl w:ilvl="0" w:tplc="10090001">
       <w:start w:val="1"/>
       <w:numFmt w:val="bullet"/>
@@ -3591,10 +6831,10 @@
       </w:rPr>
     </w:lvl>
   </w:abstractNum>
-  <w:abstractNum w:abstractNumId="2">
-    <w:nsid w:val="4F3B48AE"/>
+  <w:abstractNum w:abstractNumId="3">
+    <w:nsid w:val="42642B37"/>
     <w:multiLevelType w:val="hybridMultilevel"/>
-    <w:tmpl w:val="DBCCBD5C"/>
+    <w:tmpl w:val="26783B9A"/>
     <w:lvl w:ilvl="0" w:tplc="10090001">
       <w:start w:val="1"/>
       <w:numFmt w:val="bullet"/>
@@ -3704,10 +6944,10 @@
       </w:rPr>
     </w:lvl>
   </w:abstractNum>
-  <w:abstractNum w:abstractNumId="3">
-    <w:nsid w:val="5E110624"/>
+  <w:abstractNum w:abstractNumId="4">
+    <w:nsid w:val="4EC46FC9"/>
     <w:multiLevelType w:val="hybridMultilevel"/>
-    <w:tmpl w:val="6AF47B06"/>
+    <w:tmpl w:val="97DC6CCA"/>
     <w:lvl w:ilvl="0" w:tplc="10090001">
       <w:start w:val="1"/>
       <w:numFmt w:val="bullet"/>
@@ -3817,10 +7057,10 @@
       </w:rPr>
     </w:lvl>
   </w:abstractNum>
-  <w:abstractNum w:abstractNumId="4">
-    <w:nsid w:val="6D4E260E"/>
+  <w:abstractNum w:abstractNumId="5">
+    <w:nsid w:val="4F3B48AE"/>
     <w:multiLevelType w:val="hybridMultilevel"/>
-    <w:tmpl w:val="5D62E0AA"/>
+    <w:tmpl w:val="DBCCBD5C"/>
     <w:lvl w:ilvl="0" w:tplc="10090001">
       <w:start w:val="1"/>
       <w:numFmt w:val="bullet"/>
@@ -3930,20 +7170,371 @@
       </w:rPr>
     </w:lvl>
   </w:abstractNum>
+  <w:abstractNum w:abstractNumId="6">
+    <w:nsid w:val="5E110624"/>
+    <w:multiLevelType w:val="hybridMultilevel"/>
+    <w:tmpl w:val="6AF47B06"/>
+    <w:lvl w:ilvl="0" w:tplc="10090001">
+      <w:start w:val="1"/>
+      <w:numFmt w:val="bullet"/>
+      <w:lvlText w:val=""/>
+      <w:lvlJc w:val="left"/>
+      <w:pPr>
+        <w:ind w:left="720" w:hanging="360"/>
+      </w:pPr>
+      <w:rPr>
+        <w:rFonts w:ascii="Symbol" w:hAnsi="Symbol" w:hint="default"/>
+      </w:rPr>
+    </w:lvl>
+    <w:lvl w:ilvl="1" w:tplc="10090003" w:tentative="1">
+      <w:start w:val="1"/>
+      <w:numFmt w:val="bullet"/>
+      <w:lvlText w:val="o"/>
+      <w:lvlJc w:val="left"/>
+      <w:pPr>
+        <w:ind w:left="1440" w:hanging="360"/>
+      </w:pPr>
+      <w:rPr>
+        <w:rFonts w:ascii="Courier New" w:hAnsi="Courier New" w:cs="Courier New" w:hint="default"/>
+      </w:rPr>
+    </w:lvl>
+    <w:lvl w:ilvl="2" w:tplc="10090005" w:tentative="1">
+      <w:start w:val="1"/>
+      <w:numFmt w:val="bullet"/>
+      <w:lvlText w:val=""/>
+      <w:lvlJc w:val="left"/>
+      <w:pPr>
+        <w:ind w:left="2160" w:hanging="360"/>
+      </w:pPr>
+      <w:rPr>
+        <w:rFonts w:ascii="Wingdings" w:hAnsi="Wingdings" w:hint="default"/>
+      </w:rPr>
+    </w:lvl>
+    <w:lvl w:ilvl="3" w:tplc="10090001" w:tentative="1">
+      <w:start w:val="1"/>
+      <w:numFmt w:val="bullet"/>
+      <w:lvlText w:val=""/>
+      <w:lvlJc w:val="left"/>
+      <w:pPr>
+        <w:ind w:left="2880" w:hanging="360"/>
+      </w:pPr>
+      <w:rPr>
+        <w:rFonts w:ascii="Symbol" w:hAnsi="Symbol" w:hint="default"/>
+      </w:rPr>
+    </w:lvl>
+    <w:lvl w:ilvl="4" w:tplc="10090003" w:tentative="1">
+      <w:start w:val="1"/>
+      <w:numFmt w:val="bullet"/>
+      <w:lvlText w:val="o"/>
+      <w:lvlJc w:val="left"/>
+      <w:pPr>
+        <w:ind w:left="3600" w:hanging="360"/>
+      </w:pPr>
+      <w:rPr>
+        <w:rFonts w:ascii="Courier New" w:hAnsi="Courier New" w:cs="Courier New" w:hint="default"/>
+      </w:rPr>
+    </w:lvl>
+    <w:lvl w:ilvl="5" w:tplc="10090005" w:tentative="1">
+      <w:start w:val="1"/>
+      <w:numFmt w:val="bullet"/>
+      <w:lvlText w:val=""/>
+      <w:lvlJc w:val="left"/>
+      <w:pPr>
+        <w:ind w:left="4320" w:hanging="360"/>
+      </w:pPr>
+      <w:rPr>
+        <w:rFonts w:ascii="Wingdings" w:hAnsi="Wingdings" w:hint="default"/>
+      </w:rPr>
+    </w:lvl>
+    <w:lvl w:ilvl="6" w:tplc="10090001" w:tentative="1">
+      <w:start w:val="1"/>
+      <w:numFmt w:val="bullet"/>
+      <w:lvlText w:val=""/>
+      <w:lvlJc w:val="left"/>
+      <w:pPr>
+        <w:ind w:left="5040" w:hanging="360"/>
+      </w:pPr>
+      <w:rPr>
+        <w:rFonts w:ascii="Symbol" w:hAnsi="Symbol" w:hint="default"/>
+      </w:rPr>
+    </w:lvl>
+    <w:lvl w:ilvl="7" w:tplc="10090003" w:tentative="1">
+      <w:start w:val="1"/>
+      <w:numFmt w:val="bullet"/>
+      <w:lvlText w:val="o"/>
+      <w:lvlJc w:val="left"/>
+      <w:pPr>
+        <w:ind w:left="5760" w:hanging="360"/>
+      </w:pPr>
+      <w:rPr>
+        <w:rFonts w:ascii="Courier New" w:hAnsi="Courier New" w:cs="Courier New" w:hint="default"/>
+      </w:rPr>
+    </w:lvl>
+    <w:lvl w:ilvl="8" w:tplc="10090005" w:tentative="1">
+      <w:start w:val="1"/>
+      <w:numFmt w:val="bullet"/>
+      <w:lvlText w:val=""/>
+      <w:lvlJc w:val="left"/>
+      <w:pPr>
+        <w:ind w:left="6480" w:hanging="360"/>
+      </w:pPr>
+      <w:rPr>
+        <w:rFonts w:ascii="Wingdings" w:hAnsi="Wingdings" w:hint="default"/>
+      </w:rPr>
+    </w:lvl>
+  </w:abstractNum>
+  <w:abstractNum w:abstractNumId="7">
+    <w:nsid w:val="6D4E260E"/>
+    <w:multiLevelType w:val="hybridMultilevel"/>
+    <w:tmpl w:val="5D62E0AA"/>
+    <w:lvl w:ilvl="0" w:tplc="10090001">
+      <w:start w:val="1"/>
+      <w:numFmt w:val="bullet"/>
+      <w:lvlText w:val=""/>
+      <w:lvlJc w:val="left"/>
+      <w:pPr>
+        <w:ind w:left="720" w:hanging="360"/>
+      </w:pPr>
+      <w:rPr>
+        <w:rFonts w:ascii="Symbol" w:hAnsi="Symbol" w:hint="default"/>
+      </w:rPr>
+    </w:lvl>
+    <w:lvl w:ilvl="1" w:tplc="10090003" w:tentative="1">
+      <w:start w:val="1"/>
+      <w:numFmt w:val="bullet"/>
+      <w:lvlText w:val="o"/>
+      <w:lvlJc w:val="left"/>
+      <w:pPr>
+        <w:ind w:left="1440" w:hanging="360"/>
+      </w:pPr>
+      <w:rPr>
+        <w:rFonts w:ascii="Courier New" w:hAnsi="Courier New" w:cs="Courier New" w:hint="default"/>
+      </w:rPr>
+    </w:lvl>
+    <w:lvl w:ilvl="2" w:tplc="10090005" w:tentative="1">
+      <w:start w:val="1"/>
+      <w:numFmt w:val="bullet"/>
+      <w:lvlText w:val=""/>
+      <w:lvlJc w:val="left"/>
+      <w:pPr>
+        <w:ind w:left="2160" w:hanging="360"/>
+      </w:pPr>
+      <w:rPr>
+        <w:rFonts w:ascii="Wingdings" w:hAnsi="Wingdings" w:hint="default"/>
+      </w:rPr>
+    </w:lvl>
+    <w:lvl w:ilvl="3" w:tplc="10090001" w:tentative="1">
+      <w:start w:val="1"/>
+      <w:numFmt w:val="bullet"/>
+      <w:lvlText w:val=""/>
+      <w:lvlJc w:val="left"/>
+      <w:pPr>
+        <w:ind w:left="2880" w:hanging="360"/>
+      </w:pPr>
+      <w:rPr>
+        <w:rFonts w:ascii="Symbol" w:hAnsi="Symbol" w:hint="default"/>
+      </w:rPr>
+    </w:lvl>
+    <w:lvl w:ilvl="4" w:tplc="10090003" w:tentative="1">
+      <w:start w:val="1"/>
+      <w:numFmt w:val="bullet"/>
+      <w:lvlText w:val="o"/>
+      <w:lvlJc w:val="left"/>
+      <w:pPr>
+        <w:ind w:left="3600" w:hanging="360"/>
+      </w:pPr>
+      <w:rPr>
+        <w:rFonts w:ascii="Courier New" w:hAnsi="Courier New" w:cs="Courier New" w:hint="default"/>
+      </w:rPr>
+    </w:lvl>
+    <w:lvl w:ilvl="5" w:tplc="10090005" w:tentative="1">
+      <w:start w:val="1"/>
+      <w:numFmt w:val="bullet"/>
+      <w:lvlText w:val=""/>
+      <w:lvlJc w:val="left"/>
+      <w:pPr>
+        <w:ind w:left="4320" w:hanging="360"/>
+      </w:pPr>
+      <w:rPr>
+        <w:rFonts w:ascii="Wingdings" w:hAnsi="Wingdings" w:hint="default"/>
+      </w:rPr>
+    </w:lvl>
+    <w:lvl w:ilvl="6" w:tplc="10090001" w:tentative="1">
+      <w:start w:val="1"/>
+      <w:numFmt w:val="bullet"/>
+      <w:lvlText w:val=""/>
+      <w:lvlJc w:val="left"/>
+      <w:pPr>
+        <w:ind w:left="5040" w:hanging="360"/>
+      </w:pPr>
+      <w:rPr>
+        <w:rFonts w:ascii="Symbol" w:hAnsi="Symbol" w:hint="default"/>
+      </w:rPr>
+    </w:lvl>
+    <w:lvl w:ilvl="7" w:tplc="10090003" w:tentative="1">
+      <w:start w:val="1"/>
+      <w:numFmt w:val="bullet"/>
+      <w:lvlText w:val="o"/>
+      <w:lvlJc w:val="left"/>
+      <w:pPr>
+        <w:ind w:left="5760" w:hanging="360"/>
+      </w:pPr>
+      <w:rPr>
+        <w:rFonts w:ascii="Courier New" w:hAnsi="Courier New" w:cs="Courier New" w:hint="default"/>
+      </w:rPr>
+    </w:lvl>
+    <w:lvl w:ilvl="8" w:tplc="10090005" w:tentative="1">
+      <w:start w:val="1"/>
+      <w:numFmt w:val="bullet"/>
+      <w:lvlText w:val=""/>
+      <w:lvlJc w:val="left"/>
+      <w:pPr>
+        <w:ind w:left="6480" w:hanging="360"/>
+      </w:pPr>
+      <w:rPr>
+        <w:rFonts w:ascii="Wingdings" w:hAnsi="Wingdings" w:hint="default"/>
+      </w:rPr>
+    </w:lvl>
+  </w:abstractNum>
+  <w:abstractNum w:abstractNumId="8">
+    <w:nsid w:val="7C7B59F9"/>
+    <w:multiLevelType w:val="hybridMultilevel"/>
+    <w:tmpl w:val="E598A388"/>
+    <w:lvl w:ilvl="0" w:tplc="10090001">
+      <w:start w:val="1"/>
+      <w:numFmt w:val="bullet"/>
+      <w:lvlText w:val=""/>
+      <w:lvlJc w:val="left"/>
+      <w:pPr>
+        <w:ind w:left="720" w:hanging="360"/>
+      </w:pPr>
+      <w:rPr>
+        <w:rFonts w:ascii="Symbol" w:hAnsi="Symbol" w:hint="default"/>
+      </w:rPr>
+    </w:lvl>
+    <w:lvl w:ilvl="1" w:tplc="10090003" w:tentative="1">
+      <w:start w:val="1"/>
+      <w:numFmt w:val="bullet"/>
+      <w:lvlText w:val="o"/>
+      <w:lvlJc w:val="left"/>
+      <w:pPr>
+        <w:ind w:left="1440" w:hanging="360"/>
+      </w:pPr>
+      <w:rPr>
+        <w:rFonts w:ascii="Courier New" w:hAnsi="Courier New" w:cs="Courier New" w:hint="default"/>
+      </w:rPr>
+    </w:lvl>
+    <w:lvl w:ilvl="2" w:tplc="10090005" w:tentative="1">
+      <w:start w:val="1"/>
+      <w:numFmt w:val="bullet"/>
+      <w:lvlText w:val=""/>
+      <w:lvlJc w:val="left"/>
+      <w:pPr>
+        <w:ind w:left="2160" w:hanging="360"/>
+      </w:pPr>
+      <w:rPr>
+        <w:rFonts w:ascii="Wingdings" w:hAnsi="Wingdings" w:hint="default"/>
+      </w:rPr>
+    </w:lvl>
+    <w:lvl w:ilvl="3" w:tplc="10090001" w:tentative="1">
+      <w:start w:val="1"/>
+      <w:numFmt w:val="bullet"/>
+      <w:lvlText w:val=""/>
+      <w:lvlJc w:val="left"/>
+      <w:pPr>
+        <w:ind w:left="2880" w:hanging="360"/>
+      </w:pPr>
+      <w:rPr>
+        <w:rFonts w:ascii="Symbol" w:hAnsi="Symbol" w:hint="default"/>
+      </w:rPr>
+    </w:lvl>
+    <w:lvl w:ilvl="4" w:tplc="10090003" w:tentative="1">
+      <w:start w:val="1"/>
+      <w:numFmt w:val="bullet"/>
+      <w:lvlText w:val="o"/>
+      <w:lvlJc w:val="left"/>
+      <w:pPr>
+        <w:ind w:left="3600" w:hanging="360"/>
+      </w:pPr>
+      <w:rPr>
+        <w:rFonts w:ascii="Courier New" w:hAnsi="Courier New" w:cs="Courier New" w:hint="default"/>
+      </w:rPr>
+    </w:lvl>
+    <w:lvl w:ilvl="5" w:tplc="10090005" w:tentative="1">
+      <w:start w:val="1"/>
+      <w:numFmt w:val="bullet"/>
+      <w:lvlText w:val=""/>
+      <w:lvlJc w:val="left"/>
+      <w:pPr>
+        <w:ind w:left="4320" w:hanging="360"/>
+      </w:pPr>
+      <w:rPr>
+        <w:rFonts w:ascii="Wingdings" w:hAnsi="Wingdings" w:hint="default"/>
+      </w:rPr>
+    </w:lvl>
+    <w:lvl w:ilvl="6" w:tplc="10090001" w:tentative="1">
+      <w:start w:val="1"/>
+      <w:numFmt w:val="bullet"/>
+      <w:lvlText w:val=""/>
+      <w:lvlJc w:val="left"/>
+      <w:pPr>
+        <w:ind w:left="5040" w:hanging="360"/>
+      </w:pPr>
+      <w:rPr>
+        <w:rFonts w:ascii="Symbol" w:hAnsi="Symbol" w:hint="default"/>
+      </w:rPr>
+    </w:lvl>
+    <w:lvl w:ilvl="7" w:tplc="10090003" w:tentative="1">
+      <w:start w:val="1"/>
+      <w:numFmt w:val="bullet"/>
+      <w:lvlText w:val="o"/>
+      <w:lvlJc w:val="left"/>
+      <w:pPr>
+        <w:ind w:left="5760" w:hanging="360"/>
+      </w:pPr>
+      <w:rPr>
+        <w:rFonts w:ascii="Courier New" w:hAnsi="Courier New" w:cs="Courier New" w:hint="default"/>
+      </w:rPr>
+    </w:lvl>
+    <w:lvl w:ilvl="8" w:tplc="10090005" w:tentative="1">
+      <w:start w:val="1"/>
+      <w:numFmt w:val="bullet"/>
+      <w:lvlText w:val=""/>
+      <w:lvlJc w:val="left"/>
+      <w:pPr>
+        <w:ind w:left="6480" w:hanging="360"/>
+      </w:pPr>
+      <w:rPr>
+        <w:rFonts w:ascii="Wingdings" w:hAnsi="Wingdings" w:hint="default"/>
+      </w:rPr>
+    </w:lvl>
+  </w:abstractNum>
   <w:num w:numId="1">
+    <w:abstractNumId w:val="5"/>
+  </w:num>
+  <w:num w:numId="2">
+    <w:abstractNumId w:val="4"/>
+  </w:num>
+  <w:num w:numId="3">
+    <w:abstractNumId w:val="7"/>
+  </w:num>
+  <w:num w:numId="4">
+    <w:abstractNumId w:val="6"/>
+  </w:num>
+  <w:num w:numId="5">
+    <w:abstractNumId w:val="1"/>
+  </w:num>
+  <w:num w:numId="6">
+    <w:abstractNumId w:val="0"/>
+  </w:num>
+  <w:num w:numId="7">
     <w:abstractNumId w:val="2"/>
   </w:num>
-  <w:num w:numId="2">
-    <w:abstractNumId w:val="1"/>
+  <w:num w:numId="8">
+    <w:abstractNumId w:val="8"/>
   </w:num>
-  <w:num w:numId="3">
-    <w:abstractNumId w:val="4"/>
-  </w:num>
-  <w:num w:numId="4">
+  <w:num w:numId="9">
     <w:abstractNumId w:val="3"/>
-  </w:num>
-  <w:num w:numId="5">
-    <w:abstractNumId w:val="0"/>
   </w:num>
 </w:numbering>
 </file>
@@ -4328,6 +7919,15 @@
       <w:color w:val="4F81BD" w:themeColor="accent1"/>
     </w:rPr>
   </w:style>
+  <w:style w:type="paragraph" w:styleId="NoSpacing">
+    <w:name w:val="No Spacing"/>
+    <w:uiPriority w:val="1"/>
+    <w:qFormat/>
+    <w:rsid w:val="00834949"/>
+    <w:pPr>
+      <w:spacing w:after="0" w:line="240" w:lineRule="auto"/>
+    </w:pPr>
+  </w:style>
 </w:styles>
 </file>
 
@@ -4619,7 +8219,7 @@
 </file>
 
 <file path=customXml/itemProps1.xml><?xml version="1.0" encoding="utf-8"?>
-<ds:datastoreItem xmlns:ds="http://schemas.openxmlformats.org/officeDocument/2006/customXml" ds:itemID="{287B574E-3D4D-4721-85B0-A84E8F1BE307}">
+<ds:datastoreItem xmlns:ds="http://schemas.openxmlformats.org/officeDocument/2006/customXml" ds:itemID="{B225DFFC-4C23-480F-A61E-80F7F8E827DF}">
   <ds:schemaRefs>
     <ds:schemaRef ds:uri="http://schemas.openxmlformats.org/officeDocument/2006/bibliography"/>
   </ds:schemaRefs>

</xml_diff>